<commit_message>
Definição RFs 01 a 08 e RNs 01 a 10
</commit_message>
<xml_diff>
--- a/Requisitos/Boomerang - Requisitos e Regras de Negócio.docx
+++ b/Requisitos/Boomerang - Requisitos e Regras de Negócio.docx
@@ -125,6 +125,15 @@
     </w:p>
     <w:sdt>
       <w:sdtPr>
+        <w:rPr>
+          <w:rFonts w:ascii="Arial" w:eastAsiaTheme="minorHAnsi" w:hAnsi="Arial" w:cstheme="minorBidi"/>
+          <w:color w:val="auto"/>
+          <w:kern w:val="2"/>
+          <w:sz w:val="24"/>
+          <w:szCs w:val="22"/>
+          <w:lang w:eastAsia="en-US"/>
+          <w14:ligatures w14:val="standardContextual"/>
+        </w:rPr>
         <w:id w:val="-1818329812"/>
         <w:docPartObj>
           <w:docPartGallery w:val="Table of Contents"/>
@@ -133,15 +142,8 @@
       </w:sdtPr>
       <w:sdtEndPr>
         <w:rPr>
-          <w:rFonts w:ascii="Arial" w:eastAsiaTheme="minorHAnsi" w:hAnsi="Arial" w:cstheme="minorBidi"/>
           <w:b/>
           <w:bCs/>
-          <w:color w:val="auto"/>
-          <w:kern w:val="2"/>
-          <w:sz w:val="24"/>
-          <w:szCs w:val="22"/>
-          <w:lang w:eastAsia="en-US"/>
-          <w14:ligatures w14:val="standardContextual"/>
         </w:rPr>
       </w:sdtEndPr>
       <w:sdtContent>
@@ -184,9 +186,10 @@
               <w:tab w:val="right" w:leader="dot" w:pos="8494"/>
             </w:tabs>
             <w:rPr>
-              <w:rFonts w:cs="Arial"/>
+              <w:rFonts w:asciiTheme="minorHAnsi" w:eastAsiaTheme="minorEastAsia" w:hAnsiTheme="minorHAnsi"/>
               <w:noProof/>
               <w:szCs w:val="24"/>
+              <w:lang w:eastAsia="pt-BR"/>
             </w:rPr>
           </w:pPr>
           <w:r>
@@ -210,75 +213,59 @@
             </w:rPr>
             <w:fldChar w:fldCharType="separate"/>
           </w:r>
-          <w:hyperlink w:anchor="_Toc209714507" w:history="1">
+          <w:hyperlink w:anchor="_Toc209821978" w:history="1">
             <w:r>
               <w:rPr>
                 <w:rStyle w:val="Hyperlink"/>
-                <w:rFonts w:cs="Arial"/>
-                <w:noProof/>
-                <w:szCs w:val="24"/>
+                <w:noProof/>
               </w:rPr>
               <w:t>REQUISITOS FUNCIONAIS</w:t>
             </w:r>
             <w:r>
               <w:rPr>
-                <w:rFonts w:cs="Arial"/>
-                <w:noProof/>
-                <w:webHidden/>
-                <w:szCs w:val="24"/>
+                <w:noProof/>
+                <w:webHidden/>
               </w:rPr>
               <w:tab/>
             </w:r>
             <w:r>
               <w:rPr>
-                <w:rFonts w:cs="Arial"/>
-                <w:noProof/>
-                <w:webHidden/>
-                <w:szCs w:val="24"/>
+                <w:noProof/>
+                <w:webHidden/>
               </w:rPr>
               <w:fldChar w:fldCharType="begin"/>
             </w:r>
             <w:r>
               <w:rPr>
-                <w:rFonts w:cs="Arial"/>
-                <w:noProof/>
-                <w:webHidden/>
-                <w:szCs w:val="24"/>
-              </w:rPr>
-              <w:instrText xml:space="preserve"> PAGEREF _Toc209714507 \h </w:instrText>
-            </w:r>
-            <w:r>
-              <w:rPr>
-                <w:rFonts w:cs="Arial"/>
-                <w:noProof/>
-                <w:webHidden/>
-                <w:szCs w:val="24"/>
-              </w:rPr>
-            </w:r>
-            <w:r>
-              <w:rPr>
-                <w:rFonts w:cs="Arial"/>
-                <w:noProof/>
-                <w:webHidden/>
-                <w:szCs w:val="24"/>
+                <w:noProof/>
+                <w:webHidden/>
+              </w:rPr>
+              <w:instrText xml:space="preserve"> PAGEREF _Toc209821978 \h </w:instrText>
+            </w:r>
+            <w:r>
+              <w:rPr>
+                <w:noProof/>
+                <w:webHidden/>
+              </w:rPr>
+            </w:r>
+            <w:r>
+              <w:rPr>
+                <w:noProof/>
+                <w:webHidden/>
               </w:rPr>
               <w:fldChar w:fldCharType="separate"/>
             </w:r>
             <w:r>
               <w:rPr>
-                <w:rFonts w:cs="Arial"/>
-                <w:noProof/>
-                <w:webHidden/>
-                <w:szCs w:val="24"/>
+                <w:noProof/>
+                <w:webHidden/>
               </w:rPr>
               <w:t>3</w:t>
             </w:r>
             <w:r>
               <w:rPr>
-                <w:rFonts w:cs="Arial"/>
-                <w:noProof/>
-                <w:webHidden/>
-                <w:szCs w:val="24"/>
+                <w:noProof/>
+                <w:webHidden/>
               </w:rPr>
               <w:fldChar w:fldCharType="end"/>
             </w:r>
@@ -291,80 +278,65 @@
               <w:tab w:val="right" w:leader="dot" w:pos="8494"/>
             </w:tabs>
             <w:rPr>
-              <w:rFonts w:cs="Arial"/>
+              <w:rFonts w:asciiTheme="minorHAnsi" w:eastAsiaTheme="minorEastAsia" w:hAnsiTheme="minorHAnsi"/>
               <w:noProof/>
               <w:szCs w:val="24"/>
+              <w:lang w:eastAsia="pt-BR"/>
             </w:rPr>
           </w:pPr>
-          <w:hyperlink w:anchor="_Toc209714508" w:history="1">
+          <w:hyperlink w:anchor="_Toc209821979" w:history="1">
             <w:r>
               <w:rPr>
                 <w:rStyle w:val="Hyperlink"/>
-                <w:rFonts w:cs="Arial"/>
-                <w:noProof/>
-                <w:szCs w:val="24"/>
-              </w:rPr>
-              <w:t>[RF01] Cadastrar cliente</w:t>
-            </w:r>
-            <w:r>
-              <w:rPr>
-                <w:rFonts w:cs="Arial"/>
-                <w:noProof/>
-                <w:webHidden/>
-                <w:szCs w:val="24"/>
+                <w:noProof/>
+              </w:rPr>
+              <w:t>[RF01] Cadastrar clientes</w:t>
+            </w:r>
+            <w:r>
+              <w:rPr>
+                <w:noProof/>
+                <w:webHidden/>
               </w:rPr>
               <w:tab/>
             </w:r>
             <w:r>
               <w:rPr>
-                <w:rFonts w:cs="Arial"/>
-                <w:noProof/>
-                <w:webHidden/>
-                <w:szCs w:val="24"/>
+                <w:noProof/>
+                <w:webHidden/>
               </w:rPr>
               <w:fldChar w:fldCharType="begin"/>
             </w:r>
             <w:r>
               <w:rPr>
-                <w:rFonts w:cs="Arial"/>
-                <w:noProof/>
-                <w:webHidden/>
-                <w:szCs w:val="24"/>
-              </w:rPr>
-              <w:instrText xml:space="preserve"> PAGEREF _Toc209714508 \h </w:instrText>
-            </w:r>
-            <w:r>
-              <w:rPr>
-                <w:rFonts w:cs="Arial"/>
-                <w:noProof/>
-                <w:webHidden/>
-                <w:szCs w:val="24"/>
-              </w:rPr>
-            </w:r>
-            <w:r>
-              <w:rPr>
-                <w:rFonts w:cs="Arial"/>
-                <w:noProof/>
-                <w:webHidden/>
-                <w:szCs w:val="24"/>
+                <w:noProof/>
+                <w:webHidden/>
+              </w:rPr>
+              <w:instrText xml:space="preserve"> PAGEREF _Toc209821979 \h </w:instrText>
+            </w:r>
+            <w:r>
+              <w:rPr>
+                <w:noProof/>
+                <w:webHidden/>
+              </w:rPr>
+            </w:r>
+            <w:r>
+              <w:rPr>
+                <w:noProof/>
+                <w:webHidden/>
               </w:rPr>
               <w:fldChar w:fldCharType="separate"/>
             </w:r>
             <w:r>
               <w:rPr>
-                <w:rFonts w:cs="Arial"/>
-                <w:noProof/>
-                <w:webHidden/>
-                <w:szCs w:val="24"/>
+                <w:noProof/>
+                <w:webHidden/>
               </w:rPr>
               <w:t>3</w:t>
             </w:r>
             <w:r>
               <w:rPr>
-                <w:rFonts w:cs="Arial"/>
-                <w:noProof/>
-                <w:webHidden/>
-                <w:szCs w:val="24"/>
+                <w:noProof/>
+                <w:webHidden/>
               </w:rPr>
               <w:fldChar w:fldCharType="end"/>
             </w:r>
@@ -377,80 +349,65 @@
               <w:tab w:val="right" w:leader="dot" w:pos="8494"/>
             </w:tabs>
             <w:rPr>
-              <w:rFonts w:cs="Arial"/>
+              <w:rFonts w:asciiTheme="minorHAnsi" w:eastAsiaTheme="minorEastAsia" w:hAnsiTheme="minorHAnsi"/>
               <w:noProof/>
               <w:szCs w:val="24"/>
+              <w:lang w:eastAsia="pt-BR"/>
             </w:rPr>
           </w:pPr>
-          <w:hyperlink w:anchor="_Toc209714509" w:history="1">
+          <w:hyperlink w:anchor="_Toc209821980" w:history="1">
             <w:r>
               <w:rPr>
                 <w:rStyle w:val="Hyperlink"/>
-                <w:rFonts w:cs="Arial"/>
-                <w:noProof/>
-                <w:szCs w:val="24"/>
-              </w:rPr>
-              <w:t>REQUISITOS NÃO FUNCIONAIS</w:t>
-            </w:r>
-            <w:r>
-              <w:rPr>
-                <w:rFonts w:cs="Arial"/>
-                <w:noProof/>
-                <w:webHidden/>
-                <w:szCs w:val="24"/>
+                <w:noProof/>
+              </w:rPr>
+              <w:t>[RF02] Cadastrar veículos</w:t>
+            </w:r>
+            <w:r>
+              <w:rPr>
+                <w:noProof/>
+                <w:webHidden/>
               </w:rPr>
               <w:tab/>
             </w:r>
             <w:r>
               <w:rPr>
-                <w:rFonts w:cs="Arial"/>
-                <w:noProof/>
-                <w:webHidden/>
-                <w:szCs w:val="24"/>
+                <w:noProof/>
+                <w:webHidden/>
               </w:rPr>
               <w:fldChar w:fldCharType="begin"/>
             </w:r>
             <w:r>
               <w:rPr>
-                <w:rFonts w:cs="Arial"/>
-                <w:noProof/>
-                <w:webHidden/>
-                <w:szCs w:val="24"/>
-              </w:rPr>
-              <w:instrText xml:space="preserve"> PAGEREF _Toc209714509 \h </w:instrText>
-            </w:r>
-            <w:r>
-              <w:rPr>
-                <w:rFonts w:cs="Arial"/>
-                <w:noProof/>
-                <w:webHidden/>
-                <w:szCs w:val="24"/>
-              </w:rPr>
-            </w:r>
-            <w:r>
-              <w:rPr>
-                <w:rFonts w:cs="Arial"/>
-                <w:noProof/>
-                <w:webHidden/>
-                <w:szCs w:val="24"/>
+                <w:noProof/>
+                <w:webHidden/>
+              </w:rPr>
+              <w:instrText xml:space="preserve"> PAGEREF _Toc209821980 \h </w:instrText>
+            </w:r>
+            <w:r>
+              <w:rPr>
+                <w:noProof/>
+                <w:webHidden/>
+              </w:rPr>
+            </w:r>
+            <w:r>
+              <w:rPr>
+                <w:noProof/>
+                <w:webHidden/>
               </w:rPr>
               <w:fldChar w:fldCharType="separate"/>
             </w:r>
             <w:r>
               <w:rPr>
-                <w:rFonts w:cs="Arial"/>
-                <w:noProof/>
-                <w:webHidden/>
-                <w:szCs w:val="24"/>
-              </w:rPr>
-              <w:t>4</w:t>
-            </w:r>
-            <w:r>
-              <w:rPr>
-                <w:rFonts w:cs="Arial"/>
-                <w:noProof/>
-                <w:webHidden/>
-                <w:szCs w:val="24"/>
+                <w:noProof/>
+                <w:webHidden/>
+              </w:rPr>
+              <w:t>3</w:t>
+            </w:r>
+            <w:r>
+              <w:rPr>
+                <w:noProof/>
+                <w:webHidden/>
               </w:rPr>
               <w:fldChar w:fldCharType="end"/>
             </w:r>
@@ -463,80 +420,420 @@
               <w:tab w:val="right" w:leader="dot" w:pos="8494"/>
             </w:tabs>
             <w:rPr>
-              <w:rFonts w:cs="Arial"/>
+              <w:rFonts w:asciiTheme="minorHAnsi" w:eastAsiaTheme="minorEastAsia" w:hAnsiTheme="minorHAnsi"/>
               <w:noProof/>
               <w:szCs w:val="24"/>
+              <w:lang w:eastAsia="pt-BR"/>
             </w:rPr>
           </w:pPr>
-          <w:hyperlink w:anchor="_Toc209714510" w:history="1">
+          <w:hyperlink w:anchor="_Toc209821981" w:history="1">
             <w:r>
               <w:rPr>
                 <w:rStyle w:val="Hyperlink"/>
-                <w:rFonts w:cs="Arial"/>
-                <w:noProof/>
-                <w:szCs w:val="24"/>
-              </w:rPr>
-              <w:t>[RNF01]</w:t>
-            </w:r>
-            <w:r>
-              <w:rPr>
-                <w:rFonts w:cs="Arial"/>
-                <w:noProof/>
-                <w:webHidden/>
-                <w:szCs w:val="24"/>
+                <w:noProof/>
+              </w:rPr>
+              <w:t>[RF03] Cadastrar mensagens</w:t>
+            </w:r>
+            <w:r>
+              <w:rPr>
+                <w:noProof/>
+                <w:webHidden/>
               </w:rPr>
               <w:tab/>
             </w:r>
             <w:r>
               <w:rPr>
-                <w:rFonts w:cs="Arial"/>
-                <w:noProof/>
-                <w:webHidden/>
-                <w:szCs w:val="24"/>
+                <w:noProof/>
+                <w:webHidden/>
               </w:rPr>
               <w:fldChar w:fldCharType="begin"/>
             </w:r>
             <w:r>
               <w:rPr>
-                <w:rFonts w:cs="Arial"/>
-                <w:noProof/>
-                <w:webHidden/>
-                <w:szCs w:val="24"/>
-              </w:rPr>
-              <w:instrText xml:space="preserve"> PAGEREF _Toc209714510 \h </w:instrText>
-            </w:r>
-            <w:r>
-              <w:rPr>
-                <w:rFonts w:cs="Arial"/>
-                <w:noProof/>
-                <w:webHidden/>
-                <w:szCs w:val="24"/>
-              </w:rPr>
-            </w:r>
-            <w:r>
-              <w:rPr>
-                <w:rFonts w:cs="Arial"/>
-                <w:noProof/>
-                <w:webHidden/>
-                <w:szCs w:val="24"/>
+                <w:noProof/>
+                <w:webHidden/>
+              </w:rPr>
+              <w:instrText xml:space="preserve"> PAGEREF _Toc209821981 \h </w:instrText>
+            </w:r>
+            <w:r>
+              <w:rPr>
+                <w:noProof/>
+                <w:webHidden/>
+              </w:rPr>
+            </w:r>
+            <w:r>
+              <w:rPr>
+                <w:noProof/>
+                <w:webHidden/>
               </w:rPr>
               <w:fldChar w:fldCharType="separate"/>
             </w:r>
             <w:r>
               <w:rPr>
-                <w:rFonts w:cs="Arial"/>
-                <w:noProof/>
-                <w:webHidden/>
-                <w:szCs w:val="24"/>
-              </w:rPr>
-              <w:t>4</w:t>
-            </w:r>
-            <w:r>
-              <w:rPr>
-                <w:rFonts w:cs="Arial"/>
-                <w:noProof/>
-                <w:webHidden/>
-                <w:szCs w:val="24"/>
+                <w:noProof/>
+                <w:webHidden/>
+              </w:rPr>
+              <w:t>3</w:t>
+            </w:r>
+            <w:r>
+              <w:rPr>
+                <w:noProof/>
+                <w:webHidden/>
+              </w:rPr>
+              <w:fldChar w:fldCharType="end"/>
+            </w:r>
+          </w:hyperlink>
+        </w:p>
+        <w:p>
+          <w:pPr>
+            <w:pStyle w:val="Sumrio2"/>
+            <w:tabs>
+              <w:tab w:val="right" w:leader="dot" w:pos="8494"/>
+            </w:tabs>
+            <w:rPr>
+              <w:rFonts w:asciiTheme="minorHAnsi" w:eastAsiaTheme="minorEastAsia" w:hAnsiTheme="minorHAnsi"/>
+              <w:noProof/>
+              <w:szCs w:val="24"/>
+              <w:lang w:eastAsia="pt-BR"/>
+            </w:rPr>
+          </w:pPr>
+          <w:hyperlink w:anchor="_Toc209821982" w:history="1">
+            <w:r>
+              <w:rPr>
+                <w:rStyle w:val="Hyperlink"/>
+                <w:noProof/>
+              </w:rPr>
+              <w:t>[RF04] Cadastrar lembretes</w:t>
+            </w:r>
+            <w:r>
+              <w:rPr>
+                <w:noProof/>
+                <w:webHidden/>
+              </w:rPr>
+              <w:tab/>
+            </w:r>
+            <w:r>
+              <w:rPr>
+                <w:noProof/>
+                <w:webHidden/>
+              </w:rPr>
+              <w:fldChar w:fldCharType="begin"/>
+            </w:r>
+            <w:r>
+              <w:rPr>
+                <w:noProof/>
+                <w:webHidden/>
+              </w:rPr>
+              <w:instrText xml:space="preserve"> PAGEREF _Toc209821982 \h </w:instrText>
+            </w:r>
+            <w:r>
+              <w:rPr>
+                <w:noProof/>
+                <w:webHidden/>
+              </w:rPr>
+            </w:r>
+            <w:r>
+              <w:rPr>
+                <w:noProof/>
+                <w:webHidden/>
+              </w:rPr>
+              <w:fldChar w:fldCharType="separate"/>
+            </w:r>
+            <w:r>
+              <w:rPr>
+                <w:noProof/>
+                <w:webHidden/>
+              </w:rPr>
+              <w:t>3</w:t>
+            </w:r>
+            <w:r>
+              <w:rPr>
+                <w:noProof/>
+                <w:webHidden/>
+              </w:rPr>
+              <w:fldChar w:fldCharType="end"/>
+            </w:r>
+          </w:hyperlink>
+        </w:p>
+        <w:p>
+          <w:pPr>
+            <w:pStyle w:val="Sumrio2"/>
+            <w:tabs>
+              <w:tab w:val="right" w:leader="dot" w:pos="8494"/>
+            </w:tabs>
+            <w:rPr>
+              <w:rFonts w:asciiTheme="minorHAnsi" w:eastAsiaTheme="minorEastAsia" w:hAnsiTheme="minorHAnsi"/>
+              <w:noProof/>
+              <w:szCs w:val="24"/>
+              <w:lang w:eastAsia="pt-BR"/>
+            </w:rPr>
+          </w:pPr>
+          <w:hyperlink w:anchor="_Toc209821983" w:history="1">
+            <w:r>
+              <w:rPr>
+                <w:rStyle w:val="Hyperlink"/>
+                <w:noProof/>
+              </w:rPr>
+              <w:t>[RF05] Listar clientes cadastrados</w:t>
+            </w:r>
+            <w:r>
+              <w:rPr>
+                <w:noProof/>
+                <w:webHidden/>
+              </w:rPr>
+              <w:tab/>
+            </w:r>
+            <w:r>
+              <w:rPr>
+                <w:noProof/>
+                <w:webHidden/>
+              </w:rPr>
+              <w:fldChar w:fldCharType="begin"/>
+            </w:r>
+            <w:r>
+              <w:rPr>
+                <w:noProof/>
+                <w:webHidden/>
+              </w:rPr>
+              <w:instrText xml:space="preserve"> PAGEREF _Toc209821983 \h </w:instrText>
+            </w:r>
+            <w:r>
+              <w:rPr>
+                <w:noProof/>
+                <w:webHidden/>
+              </w:rPr>
+            </w:r>
+            <w:r>
+              <w:rPr>
+                <w:noProof/>
+                <w:webHidden/>
+              </w:rPr>
+              <w:fldChar w:fldCharType="separate"/>
+            </w:r>
+            <w:r>
+              <w:rPr>
+                <w:noProof/>
+                <w:webHidden/>
+              </w:rPr>
+              <w:t>3</w:t>
+            </w:r>
+            <w:r>
+              <w:rPr>
+                <w:noProof/>
+                <w:webHidden/>
+              </w:rPr>
+              <w:fldChar w:fldCharType="end"/>
+            </w:r>
+          </w:hyperlink>
+        </w:p>
+        <w:p>
+          <w:pPr>
+            <w:pStyle w:val="Sumrio2"/>
+            <w:tabs>
+              <w:tab w:val="right" w:leader="dot" w:pos="8494"/>
+            </w:tabs>
+            <w:rPr>
+              <w:rFonts w:asciiTheme="minorHAnsi" w:eastAsiaTheme="minorEastAsia" w:hAnsiTheme="minorHAnsi"/>
+              <w:noProof/>
+              <w:szCs w:val="24"/>
+              <w:lang w:eastAsia="pt-BR"/>
+            </w:rPr>
+          </w:pPr>
+          <w:hyperlink w:anchor="_Toc209821984" w:history="1">
+            <w:r>
+              <w:rPr>
+                <w:rStyle w:val="Hyperlink"/>
+                <w:noProof/>
+              </w:rPr>
+              <w:t>[RF06] Listar veículos cadastrados</w:t>
+            </w:r>
+            <w:r>
+              <w:rPr>
+                <w:noProof/>
+                <w:webHidden/>
+              </w:rPr>
+              <w:tab/>
+            </w:r>
+            <w:r>
+              <w:rPr>
+                <w:noProof/>
+                <w:webHidden/>
+              </w:rPr>
+              <w:fldChar w:fldCharType="begin"/>
+            </w:r>
+            <w:r>
+              <w:rPr>
+                <w:noProof/>
+                <w:webHidden/>
+              </w:rPr>
+              <w:instrText xml:space="preserve"> PAGEREF _Toc209821984 \h </w:instrText>
+            </w:r>
+            <w:r>
+              <w:rPr>
+                <w:noProof/>
+                <w:webHidden/>
+              </w:rPr>
+            </w:r>
+            <w:r>
+              <w:rPr>
+                <w:noProof/>
+                <w:webHidden/>
+              </w:rPr>
+              <w:fldChar w:fldCharType="separate"/>
+            </w:r>
+            <w:r>
+              <w:rPr>
+                <w:noProof/>
+                <w:webHidden/>
+              </w:rPr>
+              <w:t>3</w:t>
+            </w:r>
+            <w:r>
+              <w:rPr>
+                <w:noProof/>
+                <w:webHidden/>
+              </w:rPr>
+              <w:fldChar w:fldCharType="end"/>
+            </w:r>
+          </w:hyperlink>
+        </w:p>
+        <w:p>
+          <w:pPr>
+            <w:pStyle w:val="Sumrio2"/>
+            <w:tabs>
+              <w:tab w:val="right" w:leader="dot" w:pos="8494"/>
+            </w:tabs>
+            <w:rPr>
+              <w:rFonts w:asciiTheme="minorHAnsi" w:eastAsiaTheme="minorEastAsia" w:hAnsiTheme="minorHAnsi"/>
+              <w:noProof/>
+              <w:szCs w:val="24"/>
+              <w:lang w:eastAsia="pt-BR"/>
+            </w:rPr>
+          </w:pPr>
+          <w:hyperlink w:anchor="_Toc209821985" w:history="1">
+            <w:r>
+              <w:rPr>
+                <w:rStyle w:val="Hyperlink"/>
+                <w:noProof/>
+              </w:rPr>
+              <w:t>[RF07] Listar mensagens cadastradas</w:t>
+            </w:r>
+            <w:r>
+              <w:rPr>
+                <w:noProof/>
+                <w:webHidden/>
+              </w:rPr>
+              <w:tab/>
+            </w:r>
+            <w:r>
+              <w:rPr>
+                <w:noProof/>
+                <w:webHidden/>
+              </w:rPr>
+              <w:fldChar w:fldCharType="begin"/>
+            </w:r>
+            <w:r>
+              <w:rPr>
+                <w:noProof/>
+                <w:webHidden/>
+              </w:rPr>
+              <w:instrText xml:space="preserve"> PAGEREF _Toc209821985 \h </w:instrText>
+            </w:r>
+            <w:r>
+              <w:rPr>
+                <w:noProof/>
+                <w:webHidden/>
+              </w:rPr>
+            </w:r>
+            <w:r>
+              <w:rPr>
+                <w:noProof/>
+                <w:webHidden/>
+              </w:rPr>
+              <w:fldChar w:fldCharType="separate"/>
+            </w:r>
+            <w:r>
+              <w:rPr>
+                <w:noProof/>
+                <w:webHidden/>
+              </w:rPr>
+              <w:t>3</w:t>
+            </w:r>
+            <w:r>
+              <w:rPr>
+                <w:noProof/>
+                <w:webHidden/>
+              </w:rPr>
+              <w:fldChar w:fldCharType="end"/>
+            </w:r>
+          </w:hyperlink>
+        </w:p>
+        <w:p>
+          <w:pPr>
+            <w:pStyle w:val="Sumrio2"/>
+            <w:tabs>
+              <w:tab w:val="right" w:leader="dot" w:pos="8494"/>
+            </w:tabs>
+            <w:rPr>
+              <w:rFonts w:asciiTheme="minorHAnsi" w:eastAsiaTheme="minorEastAsia" w:hAnsiTheme="minorHAnsi"/>
+              <w:noProof/>
+              <w:szCs w:val="24"/>
+              <w:lang w:eastAsia="pt-BR"/>
+            </w:rPr>
+          </w:pPr>
+          <w:hyperlink w:anchor="_Toc209821986" w:history="1">
+            <w:r>
+              <w:rPr>
+                <w:rStyle w:val="Hyperlink"/>
+                <w:noProof/>
+              </w:rPr>
+              <w:t>[RF08] Listar os lembretes cadastrados</w:t>
+            </w:r>
+            <w:r>
+              <w:rPr>
+                <w:noProof/>
+                <w:webHidden/>
+              </w:rPr>
+              <w:tab/>
+            </w:r>
+            <w:r>
+              <w:rPr>
+                <w:noProof/>
+                <w:webHidden/>
+              </w:rPr>
+              <w:fldChar w:fldCharType="begin"/>
+            </w:r>
+            <w:r>
+              <w:rPr>
+                <w:noProof/>
+                <w:webHidden/>
+              </w:rPr>
+              <w:instrText xml:space="preserve"> PAGEREF _Toc209821986 \h </w:instrText>
+            </w:r>
+            <w:r>
+              <w:rPr>
+                <w:noProof/>
+                <w:webHidden/>
+              </w:rPr>
+            </w:r>
+            <w:r>
+              <w:rPr>
+                <w:noProof/>
+                <w:webHidden/>
+              </w:rPr>
+              <w:fldChar w:fldCharType="separate"/>
+            </w:r>
+            <w:r>
+              <w:rPr>
+                <w:noProof/>
+                <w:webHidden/>
+              </w:rPr>
+              <w:t>3</w:t>
+            </w:r>
+            <w:r>
+              <w:rPr>
+                <w:noProof/>
+                <w:webHidden/>
               </w:rPr>
               <w:fldChar w:fldCharType="end"/>
             </w:r>
@@ -549,80 +846,65 @@
               <w:tab w:val="right" w:leader="dot" w:pos="8494"/>
             </w:tabs>
             <w:rPr>
-              <w:rFonts w:cs="Arial"/>
+              <w:rFonts w:asciiTheme="minorHAnsi" w:eastAsiaTheme="minorEastAsia" w:hAnsiTheme="minorHAnsi"/>
               <w:noProof/>
               <w:szCs w:val="24"/>
+              <w:lang w:eastAsia="pt-BR"/>
             </w:rPr>
           </w:pPr>
-          <w:hyperlink w:anchor="_Toc209714511" w:history="1">
+          <w:hyperlink w:anchor="_Toc209821987" w:history="1">
             <w:r>
               <w:rPr>
                 <w:rStyle w:val="Hyperlink"/>
-                <w:rFonts w:cs="Arial"/>
-                <w:noProof/>
-                <w:szCs w:val="24"/>
-              </w:rPr>
-              <w:t>REGRAS DE NEGÓCIO</w:t>
-            </w:r>
-            <w:r>
-              <w:rPr>
-                <w:rFonts w:cs="Arial"/>
-                <w:noProof/>
-                <w:webHidden/>
-                <w:szCs w:val="24"/>
+                <w:noProof/>
+              </w:rPr>
+              <w:t>REQUISITOS NÃO FUNCIONAIS</w:t>
+            </w:r>
+            <w:r>
+              <w:rPr>
+                <w:noProof/>
+                <w:webHidden/>
               </w:rPr>
               <w:tab/>
             </w:r>
             <w:r>
               <w:rPr>
-                <w:rFonts w:cs="Arial"/>
-                <w:noProof/>
-                <w:webHidden/>
-                <w:szCs w:val="24"/>
+                <w:noProof/>
+                <w:webHidden/>
               </w:rPr>
               <w:fldChar w:fldCharType="begin"/>
             </w:r>
             <w:r>
               <w:rPr>
-                <w:rFonts w:cs="Arial"/>
-                <w:noProof/>
-                <w:webHidden/>
-                <w:szCs w:val="24"/>
-              </w:rPr>
-              <w:instrText xml:space="preserve"> PAGEREF _Toc209714511 \h </w:instrText>
-            </w:r>
-            <w:r>
-              <w:rPr>
-                <w:rFonts w:cs="Arial"/>
-                <w:noProof/>
-                <w:webHidden/>
-                <w:szCs w:val="24"/>
-              </w:rPr>
-            </w:r>
-            <w:r>
-              <w:rPr>
-                <w:rFonts w:cs="Arial"/>
-                <w:noProof/>
-                <w:webHidden/>
-                <w:szCs w:val="24"/>
+                <w:noProof/>
+                <w:webHidden/>
+              </w:rPr>
+              <w:instrText xml:space="preserve"> PAGEREF _Toc209821987 \h </w:instrText>
+            </w:r>
+            <w:r>
+              <w:rPr>
+                <w:noProof/>
+                <w:webHidden/>
+              </w:rPr>
+            </w:r>
+            <w:r>
+              <w:rPr>
+                <w:noProof/>
+                <w:webHidden/>
               </w:rPr>
               <w:fldChar w:fldCharType="separate"/>
             </w:r>
             <w:r>
               <w:rPr>
-                <w:rFonts w:cs="Arial"/>
-                <w:noProof/>
-                <w:webHidden/>
-                <w:szCs w:val="24"/>
-              </w:rPr>
-              <w:t>5</w:t>
-            </w:r>
-            <w:r>
-              <w:rPr>
-                <w:rFonts w:cs="Arial"/>
-                <w:noProof/>
-                <w:webHidden/>
-                <w:szCs w:val="24"/>
+                <w:noProof/>
+                <w:webHidden/>
+              </w:rPr>
+              <w:t>4</w:t>
+            </w:r>
+            <w:r>
+              <w:rPr>
+                <w:noProof/>
+                <w:webHidden/>
               </w:rPr>
               <w:fldChar w:fldCharType="end"/>
             </w:r>
@@ -635,80 +917,846 @@
               <w:tab w:val="right" w:leader="dot" w:pos="8494"/>
             </w:tabs>
             <w:rPr>
-              <w:rFonts w:cs="Arial"/>
+              <w:rFonts w:asciiTheme="minorHAnsi" w:eastAsiaTheme="minorEastAsia" w:hAnsiTheme="minorHAnsi"/>
               <w:noProof/>
               <w:szCs w:val="24"/>
+              <w:lang w:eastAsia="pt-BR"/>
             </w:rPr>
           </w:pPr>
-          <w:hyperlink w:anchor="_Toc209714512" w:history="1">
+          <w:hyperlink w:anchor="_Toc209821988" w:history="1">
             <w:r>
               <w:rPr>
                 <w:rStyle w:val="Hyperlink"/>
-                <w:rFonts w:cs="Arial"/>
-                <w:noProof/>
-                <w:szCs w:val="24"/>
+                <w:noProof/>
+              </w:rPr>
+              <w:t>[RNF01]</w:t>
+            </w:r>
+            <w:r>
+              <w:rPr>
+                <w:noProof/>
+                <w:webHidden/>
+              </w:rPr>
+              <w:tab/>
+            </w:r>
+            <w:r>
+              <w:rPr>
+                <w:noProof/>
+                <w:webHidden/>
+              </w:rPr>
+              <w:fldChar w:fldCharType="begin"/>
+            </w:r>
+            <w:r>
+              <w:rPr>
+                <w:noProof/>
+                <w:webHidden/>
+              </w:rPr>
+              <w:instrText xml:space="preserve"> PAGEREF _Toc209821988 \h </w:instrText>
+            </w:r>
+            <w:r>
+              <w:rPr>
+                <w:noProof/>
+                <w:webHidden/>
+              </w:rPr>
+            </w:r>
+            <w:r>
+              <w:rPr>
+                <w:noProof/>
+                <w:webHidden/>
+              </w:rPr>
+              <w:fldChar w:fldCharType="separate"/>
+            </w:r>
+            <w:r>
+              <w:rPr>
+                <w:noProof/>
+                <w:webHidden/>
+              </w:rPr>
+              <w:t>4</w:t>
+            </w:r>
+            <w:r>
+              <w:rPr>
+                <w:noProof/>
+                <w:webHidden/>
+              </w:rPr>
+              <w:fldChar w:fldCharType="end"/>
+            </w:r>
+          </w:hyperlink>
+        </w:p>
+        <w:p>
+          <w:pPr>
+            <w:pStyle w:val="Sumrio1"/>
+            <w:tabs>
+              <w:tab w:val="right" w:leader="dot" w:pos="8494"/>
+            </w:tabs>
+            <w:rPr>
+              <w:rFonts w:asciiTheme="minorHAnsi" w:eastAsiaTheme="minorEastAsia" w:hAnsiTheme="minorHAnsi"/>
+              <w:noProof/>
+              <w:szCs w:val="24"/>
+              <w:lang w:eastAsia="pt-BR"/>
+            </w:rPr>
+          </w:pPr>
+          <w:hyperlink w:anchor="_Toc209821989" w:history="1">
+            <w:r>
+              <w:rPr>
+                <w:rStyle w:val="Hyperlink"/>
+                <w:noProof/>
+              </w:rPr>
+              <w:t>REGRAS DE NEGÓCIO</w:t>
+            </w:r>
+            <w:r>
+              <w:rPr>
+                <w:noProof/>
+                <w:webHidden/>
+              </w:rPr>
+              <w:tab/>
+            </w:r>
+            <w:r>
+              <w:rPr>
+                <w:noProof/>
+                <w:webHidden/>
+              </w:rPr>
+              <w:fldChar w:fldCharType="begin"/>
+            </w:r>
+            <w:r>
+              <w:rPr>
+                <w:noProof/>
+                <w:webHidden/>
+              </w:rPr>
+              <w:instrText xml:space="preserve"> PAGEREF _Toc209821989 \h </w:instrText>
+            </w:r>
+            <w:r>
+              <w:rPr>
+                <w:noProof/>
+                <w:webHidden/>
+              </w:rPr>
+            </w:r>
+            <w:r>
+              <w:rPr>
+                <w:noProof/>
+                <w:webHidden/>
+              </w:rPr>
+              <w:fldChar w:fldCharType="separate"/>
+            </w:r>
+            <w:r>
+              <w:rPr>
+                <w:noProof/>
+                <w:webHidden/>
+              </w:rPr>
+              <w:t>5</w:t>
+            </w:r>
+            <w:r>
+              <w:rPr>
+                <w:noProof/>
+                <w:webHidden/>
+              </w:rPr>
+              <w:fldChar w:fldCharType="end"/>
+            </w:r>
+          </w:hyperlink>
+        </w:p>
+        <w:p>
+          <w:pPr>
+            <w:pStyle w:val="Sumrio2"/>
+            <w:tabs>
+              <w:tab w:val="right" w:leader="dot" w:pos="8494"/>
+            </w:tabs>
+            <w:rPr>
+              <w:rFonts w:asciiTheme="minorHAnsi" w:eastAsiaTheme="minorEastAsia" w:hAnsiTheme="minorHAnsi"/>
+              <w:noProof/>
+              <w:szCs w:val="24"/>
+              <w:lang w:eastAsia="pt-BR"/>
+            </w:rPr>
+          </w:pPr>
+          <w:hyperlink w:anchor="_Toc209821990" w:history="1">
+            <w:r>
+              <w:rPr>
+                <w:rStyle w:val="Hyperlink"/>
+                <w:noProof/>
               </w:rPr>
               <w:t>[RN01] Campos de cadastro de cliente</w:t>
             </w:r>
             <w:r>
               <w:rPr>
-                <w:rFonts w:cs="Arial"/>
-                <w:noProof/>
-                <w:webHidden/>
-                <w:szCs w:val="24"/>
+                <w:noProof/>
+                <w:webHidden/>
               </w:rPr>
               <w:tab/>
             </w:r>
             <w:r>
               <w:rPr>
-                <w:rFonts w:cs="Arial"/>
-                <w:noProof/>
-                <w:webHidden/>
-                <w:szCs w:val="24"/>
+                <w:noProof/>
+                <w:webHidden/>
               </w:rPr>
               <w:fldChar w:fldCharType="begin"/>
             </w:r>
             <w:r>
               <w:rPr>
-                <w:rFonts w:cs="Arial"/>
-                <w:noProof/>
-                <w:webHidden/>
-                <w:szCs w:val="24"/>
-              </w:rPr>
-              <w:instrText xml:space="preserve"> PAGEREF _Toc209714512 \h </w:instrText>
-            </w:r>
-            <w:r>
-              <w:rPr>
-                <w:rFonts w:cs="Arial"/>
-                <w:noProof/>
-                <w:webHidden/>
-                <w:szCs w:val="24"/>
-              </w:rPr>
-            </w:r>
-            <w:r>
-              <w:rPr>
-                <w:rFonts w:cs="Arial"/>
-                <w:noProof/>
-                <w:webHidden/>
-                <w:szCs w:val="24"/>
+                <w:noProof/>
+                <w:webHidden/>
+              </w:rPr>
+              <w:instrText xml:space="preserve"> PAGEREF _Toc209821990 \h </w:instrText>
+            </w:r>
+            <w:r>
+              <w:rPr>
+                <w:noProof/>
+                <w:webHidden/>
+              </w:rPr>
+            </w:r>
+            <w:r>
+              <w:rPr>
+                <w:noProof/>
+                <w:webHidden/>
               </w:rPr>
               <w:fldChar w:fldCharType="separate"/>
             </w:r>
             <w:r>
               <w:rPr>
-                <w:rFonts w:cs="Arial"/>
-                <w:noProof/>
-                <w:webHidden/>
-                <w:szCs w:val="24"/>
+                <w:noProof/>
+                <w:webHidden/>
               </w:rPr>
               <w:t>5</w:t>
             </w:r>
             <w:r>
               <w:rPr>
-                <w:rFonts w:cs="Arial"/>
-                <w:noProof/>
-                <w:webHidden/>
-                <w:szCs w:val="24"/>
+                <w:noProof/>
+                <w:webHidden/>
+              </w:rPr>
+              <w:fldChar w:fldCharType="end"/>
+            </w:r>
+          </w:hyperlink>
+        </w:p>
+        <w:p>
+          <w:pPr>
+            <w:pStyle w:val="Sumrio2"/>
+            <w:tabs>
+              <w:tab w:val="right" w:leader="dot" w:pos="8494"/>
+            </w:tabs>
+            <w:rPr>
+              <w:rFonts w:asciiTheme="minorHAnsi" w:eastAsiaTheme="minorEastAsia" w:hAnsiTheme="minorHAnsi"/>
+              <w:noProof/>
+              <w:szCs w:val="24"/>
+              <w:lang w:eastAsia="pt-BR"/>
+            </w:rPr>
+          </w:pPr>
+          <w:hyperlink w:anchor="_Toc209821991" w:history="1">
+            <w:r>
+              <w:rPr>
+                <w:rStyle w:val="Hyperlink"/>
+                <w:noProof/>
+              </w:rPr>
+              <w:t>[RN02] Campos de cadastro de veículo</w:t>
+            </w:r>
+            <w:r>
+              <w:rPr>
+                <w:noProof/>
+                <w:webHidden/>
+              </w:rPr>
+              <w:tab/>
+            </w:r>
+            <w:r>
+              <w:rPr>
+                <w:noProof/>
+                <w:webHidden/>
+              </w:rPr>
+              <w:fldChar w:fldCharType="begin"/>
+            </w:r>
+            <w:r>
+              <w:rPr>
+                <w:noProof/>
+                <w:webHidden/>
+              </w:rPr>
+              <w:instrText xml:space="preserve"> PAGEREF _Toc209821991 \h </w:instrText>
+            </w:r>
+            <w:r>
+              <w:rPr>
+                <w:noProof/>
+                <w:webHidden/>
+              </w:rPr>
+            </w:r>
+            <w:r>
+              <w:rPr>
+                <w:noProof/>
+                <w:webHidden/>
+              </w:rPr>
+              <w:fldChar w:fldCharType="separate"/>
+            </w:r>
+            <w:r>
+              <w:rPr>
+                <w:noProof/>
+                <w:webHidden/>
+              </w:rPr>
+              <w:t>5</w:t>
+            </w:r>
+            <w:r>
+              <w:rPr>
+                <w:noProof/>
+                <w:webHidden/>
+              </w:rPr>
+              <w:fldChar w:fldCharType="end"/>
+            </w:r>
+          </w:hyperlink>
+        </w:p>
+        <w:p>
+          <w:pPr>
+            <w:pStyle w:val="Sumrio2"/>
+            <w:tabs>
+              <w:tab w:val="right" w:leader="dot" w:pos="8494"/>
+            </w:tabs>
+            <w:rPr>
+              <w:rFonts w:asciiTheme="minorHAnsi" w:eastAsiaTheme="minorEastAsia" w:hAnsiTheme="minorHAnsi"/>
+              <w:noProof/>
+              <w:szCs w:val="24"/>
+              <w:lang w:eastAsia="pt-BR"/>
+            </w:rPr>
+          </w:pPr>
+          <w:hyperlink w:anchor="_Toc209821992" w:history="1">
+            <w:r>
+              <w:rPr>
+                <w:rStyle w:val="Hyperlink"/>
+                <w:noProof/>
+              </w:rPr>
+              <w:t>[RN03] Campos de cadastro de mensagens</w:t>
+            </w:r>
+            <w:r>
+              <w:rPr>
+                <w:noProof/>
+                <w:webHidden/>
+              </w:rPr>
+              <w:tab/>
+            </w:r>
+            <w:r>
+              <w:rPr>
+                <w:noProof/>
+                <w:webHidden/>
+              </w:rPr>
+              <w:fldChar w:fldCharType="begin"/>
+            </w:r>
+            <w:r>
+              <w:rPr>
+                <w:noProof/>
+                <w:webHidden/>
+              </w:rPr>
+              <w:instrText xml:space="preserve"> PAGEREF _Toc209821992 \h </w:instrText>
+            </w:r>
+            <w:r>
+              <w:rPr>
+                <w:noProof/>
+                <w:webHidden/>
+              </w:rPr>
+            </w:r>
+            <w:r>
+              <w:rPr>
+                <w:noProof/>
+                <w:webHidden/>
+              </w:rPr>
+              <w:fldChar w:fldCharType="separate"/>
+            </w:r>
+            <w:r>
+              <w:rPr>
+                <w:noProof/>
+                <w:webHidden/>
+              </w:rPr>
+              <w:t>5</w:t>
+            </w:r>
+            <w:r>
+              <w:rPr>
+                <w:noProof/>
+                <w:webHidden/>
+              </w:rPr>
+              <w:fldChar w:fldCharType="end"/>
+            </w:r>
+          </w:hyperlink>
+        </w:p>
+        <w:p>
+          <w:pPr>
+            <w:pStyle w:val="Sumrio2"/>
+            <w:tabs>
+              <w:tab w:val="right" w:leader="dot" w:pos="8494"/>
+            </w:tabs>
+            <w:rPr>
+              <w:rFonts w:asciiTheme="minorHAnsi" w:eastAsiaTheme="minorEastAsia" w:hAnsiTheme="minorHAnsi"/>
+              <w:noProof/>
+              <w:szCs w:val="24"/>
+              <w:lang w:eastAsia="pt-BR"/>
+            </w:rPr>
+          </w:pPr>
+          <w:hyperlink w:anchor="_Toc209821993" w:history="1">
+            <w:r>
+              <w:rPr>
+                <w:rStyle w:val="Hyperlink"/>
+                <w:noProof/>
+              </w:rPr>
+              <w:t>[RN04] Campos de cadastro de lembretes</w:t>
+            </w:r>
+            <w:r>
+              <w:rPr>
+                <w:noProof/>
+                <w:webHidden/>
+              </w:rPr>
+              <w:tab/>
+            </w:r>
+            <w:r>
+              <w:rPr>
+                <w:noProof/>
+                <w:webHidden/>
+              </w:rPr>
+              <w:fldChar w:fldCharType="begin"/>
+            </w:r>
+            <w:r>
+              <w:rPr>
+                <w:noProof/>
+                <w:webHidden/>
+              </w:rPr>
+              <w:instrText xml:space="preserve"> PAGEREF _Toc209821993 \h </w:instrText>
+            </w:r>
+            <w:r>
+              <w:rPr>
+                <w:noProof/>
+                <w:webHidden/>
+              </w:rPr>
+            </w:r>
+            <w:r>
+              <w:rPr>
+                <w:noProof/>
+                <w:webHidden/>
+              </w:rPr>
+              <w:fldChar w:fldCharType="separate"/>
+            </w:r>
+            <w:r>
+              <w:rPr>
+                <w:noProof/>
+                <w:webHidden/>
+              </w:rPr>
+              <w:t>6</w:t>
+            </w:r>
+            <w:r>
+              <w:rPr>
+                <w:noProof/>
+                <w:webHidden/>
+              </w:rPr>
+              <w:fldChar w:fldCharType="end"/>
+            </w:r>
+          </w:hyperlink>
+        </w:p>
+        <w:p>
+          <w:pPr>
+            <w:pStyle w:val="Sumrio2"/>
+            <w:tabs>
+              <w:tab w:val="right" w:leader="dot" w:pos="8494"/>
+            </w:tabs>
+            <w:rPr>
+              <w:rFonts w:asciiTheme="minorHAnsi" w:eastAsiaTheme="minorEastAsia" w:hAnsiTheme="minorHAnsi"/>
+              <w:noProof/>
+              <w:szCs w:val="24"/>
+              <w:lang w:eastAsia="pt-BR"/>
+            </w:rPr>
+          </w:pPr>
+          <w:hyperlink w:anchor="_Toc209821994" w:history="1">
+            <w:r>
+              <w:rPr>
+                <w:rStyle w:val="Hyperlink"/>
+                <w:noProof/>
+              </w:rPr>
+              <w:t>[RN05] Página de clientes</w:t>
+            </w:r>
+            <w:r>
+              <w:rPr>
+                <w:noProof/>
+                <w:webHidden/>
+              </w:rPr>
+              <w:tab/>
+            </w:r>
+            <w:r>
+              <w:rPr>
+                <w:noProof/>
+                <w:webHidden/>
+              </w:rPr>
+              <w:fldChar w:fldCharType="begin"/>
+            </w:r>
+            <w:r>
+              <w:rPr>
+                <w:noProof/>
+                <w:webHidden/>
+              </w:rPr>
+              <w:instrText xml:space="preserve"> PAGEREF _Toc209821994 \h </w:instrText>
+            </w:r>
+            <w:r>
+              <w:rPr>
+                <w:noProof/>
+                <w:webHidden/>
+              </w:rPr>
+            </w:r>
+            <w:r>
+              <w:rPr>
+                <w:noProof/>
+                <w:webHidden/>
+              </w:rPr>
+              <w:fldChar w:fldCharType="separate"/>
+            </w:r>
+            <w:r>
+              <w:rPr>
+                <w:noProof/>
+                <w:webHidden/>
+              </w:rPr>
+              <w:t>6</w:t>
+            </w:r>
+            <w:r>
+              <w:rPr>
+                <w:noProof/>
+                <w:webHidden/>
+              </w:rPr>
+              <w:fldChar w:fldCharType="end"/>
+            </w:r>
+          </w:hyperlink>
+        </w:p>
+        <w:p>
+          <w:pPr>
+            <w:pStyle w:val="Sumrio2"/>
+            <w:tabs>
+              <w:tab w:val="right" w:leader="dot" w:pos="8494"/>
+            </w:tabs>
+            <w:rPr>
+              <w:rFonts w:asciiTheme="minorHAnsi" w:eastAsiaTheme="minorEastAsia" w:hAnsiTheme="minorHAnsi"/>
+              <w:noProof/>
+              <w:szCs w:val="24"/>
+              <w:lang w:eastAsia="pt-BR"/>
+            </w:rPr>
+          </w:pPr>
+          <w:hyperlink w:anchor="_Toc209821995" w:history="1">
+            <w:r>
+              <w:rPr>
+                <w:rStyle w:val="Hyperlink"/>
+                <w:noProof/>
+              </w:rPr>
+              <w:t>[RN06] Página de veículos</w:t>
+            </w:r>
+            <w:r>
+              <w:rPr>
+                <w:noProof/>
+                <w:webHidden/>
+              </w:rPr>
+              <w:tab/>
+            </w:r>
+            <w:r>
+              <w:rPr>
+                <w:noProof/>
+                <w:webHidden/>
+              </w:rPr>
+              <w:fldChar w:fldCharType="begin"/>
+            </w:r>
+            <w:r>
+              <w:rPr>
+                <w:noProof/>
+                <w:webHidden/>
+              </w:rPr>
+              <w:instrText xml:space="preserve"> PAGEREF _Toc209821995 \h </w:instrText>
+            </w:r>
+            <w:r>
+              <w:rPr>
+                <w:noProof/>
+                <w:webHidden/>
+              </w:rPr>
+            </w:r>
+            <w:r>
+              <w:rPr>
+                <w:noProof/>
+                <w:webHidden/>
+              </w:rPr>
+              <w:fldChar w:fldCharType="separate"/>
+            </w:r>
+            <w:r>
+              <w:rPr>
+                <w:noProof/>
+                <w:webHidden/>
+              </w:rPr>
+              <w:t>6</w:t>
+            </w:r>
+            <w:r>
+              <w:rPr>
+                <w:noProof/>
+                <w:webHidden/>
+              </w:rPr>
+              <w:fldChar w:fldCharType="end"/>
+            </w:r>
+          </w:hyperlink>
+        </w:p>
+        <w:p>
+          <w:pPr>
+            <w:pStyle w:val="Sumrio2"/>
+            <w:tabs>
+              <w:tab w:val="right" w:leader="dot" w:pos="8494"/>
+            </w:tabs>
+            <w:rPr>
+              <w:rFonts w:asciiTheme="minorHAnsi" w:eastAsiaTheme="minorEastAsia" w:hAnsiTheme="minorHAnsi"/>
+              <w:noProof/>
+              <w:szCs w:val="24"/>
+              <w:lang w:eastAsia="pt-BR"/>
+            </w:rPr>
+          </w:pPr>
+          <w:hyperlink w:anchor="_Toc209821996" w:history="1">
+            <w:r>
+              <w:rPr>
+                <w:rStyle w:val="Hyperlink"/>
+                <w:noProof/>
+              </w:rPr>
+              <w:t>[RN07] Página de mensagens</w:t>
+            </w:r>
+            <w:r>
+              <w:rPr>
+                <w:noProof/>
+                <w:webHidden/>
+              </w:rPr>
+              <w:tab/>
+            </w:r>
+            <w:r>
+              <w:rPr>
+                <w:noProof/>
+                <w:webHidden/>
+              </w:rPr>
+              <w:fldChar w:fldCharType="begin"/>
+            </w:r>
+            <w:r>
+              <w:rPr>
+                <w:noProof/>
+                <w:webHidden/>
+              </w:rPr>
+              <w:instrText xml:space="preserve"> PAGEREF _Toc209821996 \h </w:instrText>
+            </w:r>
+            <w:r>
+              <w:rPr>
+                <w:noProof/>
+                <w:webHidden/>
+              </w:rPr>
+            </w:r>
+            <w:r>
+              <w:rPr>
+                <w:noProof/>
+                <w:webHidden/>
+              </w:rPr>
+              <w:fldChar w:fldCharType="separate"/>
+            </w:r>
+            <w:r>
+              <w:rPr>
+                <w:noProof/>
+                <w:webHidden/>
+              </w:rPr>
+              <w:t>6</w:t>
+            </w:r>
+            <w:r>
+              <w:rPr>
+                <w:noProof/>
+                <w:webHidden/>
+              </w:rPr>
+              <w:fldChar w:fldCharType="end"/>
+            </w:r>
+          </w:hyperlink>
+        </w:p>
+        <w:p>
+          <w:pPr>
+            <w:pStyle w:val="Sumrio2"/>
+            <w:tabs>
+              <w:tab w:val="right" w:leader="dot" w:pos="8494"/>
+            </w:tabs>
+            <w:rPr>
+              <w:rFonts w:asciiTheme="minorHAnsi" w:eastAsiaTheme="minorEastAsia" w:hAnsiTheme="minorHAnsi"/>
+              <w:noProof/>
+              <w:szCs w:val="24"/>
+              <w:lang w:eastAsia="pt-BR"/>
+            </w:rPr>
+          </w:pPr>
+          <w:hyperlink w:anchor="_Toc209821997" w:history="1">
+            <w:r>
+              <w:rPr>
+                <w:rStyle w:val="Hyperlink"/>
+                <w:noProof/>
+              </w:rPr>
+              <w:t>[RN08] Página de lembretes</w:t>
+            </w:r>
+            <w:r>
+              <w:rPr>
+                <w:noProof/>
+                <w:webHidden/>
+              </w:rPr>
+              <w:tab/>
+            </w:r>
+            <w:r>
+              <w:rPr>
+                <w:noProof/>
+                <w:webHidden/>
+              </w:rPr>
+              <w:fldChar w:fldCharType="begin"/>
+            </w:r>
+            <w:r>
+              <w:rPr>
+                <w:noProof/>
+                <w:webHidden/>
+              </w:rPr>
+              <w:instrText xml:space="preserve"> PAGEREF _Toc209821997 \h </w:instrText>
+            </w:r>
+            <w:r>
+              <w:rPr>
+                <w:noProof/>
+                <w:webHidden/>
+              </w:rPr>
+            </w:r>
+            <w:r>
+              <w:rPr>
+                <w:noProof/>
+                <w:webHidden/>
+              </w:rPr>
+              <w:fldChar w:fldCharType="separate"/>
+            </w:r>
+            <w:r>
+              <w:rPr>
+                <w:noProof/>
+                <w:webHidden/>
+              </w:rPr>
+              <w:t>6</w:t>
+            </w:r>
+            <w:r>
+              <w:rPr>
+                <w:noProof/>
+                <w:webHidden/>
+              </w:rPr>
+              <w:fldChar w:fldCharType="end"/>
+            </w:r>
+          </w:hyperlink>
+        </w:p>
+        <w:p>
+          <w:pPr>
+            <w:pStyle w:val="Sumrio2"/>
+            <w:tabs>
+              <w:tab w:val="right" w:leader="dot" w:pos="8494"/>
+            </w:tabs>
+            <w:rPr>
+              <w:rFonts w:asciiTheme="minorHAnsi" w:eastAsiaTheme="minorEastAsia" w:hAnsiTheme="minorHAnsi"/>
+              <w:noProof/>
+              <w:szCs w:val="24"/>
+              <w:lang w:eastAsia="pt-BR"/>
+            </w:rPr>
+          </w:pPr>
+          <w:hyperlink w:anchor="_Toc209821998" w:history="1">
+            <w:r>
+              <w:rPr>
+                <w:rStyle w:val="Hyperlink"/>
+                <w:noProof/>
+              </w:rPr>
+              <w:t>[RN09] Menu para navegar nas páginas do sistema</w:t>
+            </w:r>
+            <w:r>
+              <w:rPr>
+                <w:noProof/>
+                <w:webHidden/>
+              </w:rPr>
+              <w:tab/>
+            </w:r>
+            <w:r>
+              <w:rPr>
+                <w:noProof/>
+                <w:webHidden/>
+              </w:rPr>
+              <w:fldChar w:fldCharType="begin"/>
+            </w:r>
+            <w:r>
+              <w:rPr>
+                <w:noProof/>
+                <w:webHidden/>
+              </w:rPr>
+              <w:instrText xml:space="preserve"> PAGEREF _Toc209821998 \h </w:instrText>
+            </w:r>
+            <w:r>
+              <w:rPr>
+                <w:noProof/>
+                <w:webHidden/>
+              </w:rPr>
+            </w:r>
+            <w:r>
+              <w:rPr>
+                <w:noProof/>
+                <w:webHidden/>
+              </w:rPr>
+              <w:fldChar w:fldCharType="separate"/>
+            </w:r>
+            <w:r>
+              <w:rPr>
+                <w:noProof/>
+                <w:webHidden/>
+              </w:rPr>
+              <w:t>7</w:t>
+            </w:r>
+            <w:r>
+              <w:rPr>
+                <w:noProof/>
+                <w:webHidden/>
+              </w:rPr>
+              <w:fldChar w:fldCharType="end"/>
+            </w:r>
+          </w:hyperlink>
+        </w:p>
+        <w:p>
+          <w:pPr>
+            <w:pStyle w:val="Sumrio2"/>
+            <w:tabs>
+              <w:tab w:val="right" w:leader="dot" w:pos="8494"/>
+            </w:tabs>
+            <w:rPr>
+              <w:rFonts w:asciiTheme="minorHAnsi" w:eastAsiaTheme="minorEastAsia" w:hAnsiTheme="minorHAnsi"/>
+              <w:noProof/>
+              <w:szCs w:val="24"/>
+              <w:lang w:eastAsia="pt-BR"/>
+            </w:rPr>
+          </w:pPr>
+          <w:hyperlink w:anchor="_Toc209821999" w:history="1">
+            <w:r>
+              <w:rPr>
+                <w:rStyle w:val="Hyperlink"/>
+                <w:noProof/>
+              </w:rPr>
+              <w:t>[RN10] Página inicial</w:t>
+            </w:r>
+            <w:r>
+              <w:rPr>
+                <w:noProof/>
+                <w:webHidden/>
+              </w:rPr>
+              <w:tab/>
+            </w:r>
+            <w:r>
+              <w:rPr>
+                <w:noProof/>
+                <w:webHidden/>
+              </w:rPr>
+              <w:fldChar w:fldCharType="begin"/>
+            </w:r>
+            <w:r>
+              <w:rPr>
+                <w:noProof/>
+                <w:webHidden/>
+              </w:rPr>
+              <w:instrText xml:space="preserve"> PAGEREF _Toc209821999 \h </w:instrText>
+            </w:r>
+            <w:r>
+              <w:rPr>
+                <w:noProof/>
+                <w:webHidden/>
+              </w:rPr>
+            </w:r>
+            <w:r>
+              <w:rPr>
+                <w:noProof/>
+                <w:webHidden/>
+              </w:rPr>
+              <w:fldChar w:fldCharType="separate"/>
+            </w:r>
+            <w:r>
+              <w:rPr>
+                <w:noProof/>
+                <w:webHidden/>
+              </w:rPr>
+              <w:t>7</w:t>
+            </w:r>
+            <w:r>
+              <w:rPr>
+                <w:noProof/>
+                <w:webHidden/>
               </w:rPr>
               <w:fldChar w:fldCharType="end"/>
             </w:r>
@@ -744,7 +1792,7 @@
       <w:pPr>
         <w:pStyle w:val="Ttulo1"/>
       </w:pPr>
-      <w:bookmarkStart w:id="0" w:name="_Toc209714507"/>
+      <w:bookmarkStart w:id="0" w:name="_Toc209821978"/>
       <w:r>
         <w:lastRenderedPageBreak/>
         <w:t>REQUISITOS FUNCIONAIS</w:t>
@@ -756,7 +1804,7 @@
       <w:pPr>
         <w:pStyle w:val="Ttulo2"/>
       </w:pPr>
-      <w:bookmarkStart w:id="1" w:name="_Toc209714508"/>
+      <w:bookmarkStart w:id="1" w:name="_Toc209821979"/>
       <w:r>
         <w:t>[RF01</w:t>
       </w:r>
@@ -768,83 +1816,1709 @@
       <w:r>
         <w:t xml:space="preserve"> cliente</w:t>
       </w:r>
+      <w:r>
+        <w:t>s</w:t>
+      </w:r>
       <w:bookmarkEnd w:id="1"/>
     </w:p>
+    <w:p>
+      <w:r>
+        <w:t>O sistema deve permitir o cadastro de clientes da oficina/auto center.</w:t>
+      </w:r>
+    </w:p>
+    <w:p/>
+    <w:p>
+      <w:pPr>
+        <w:pStyle w:val="Ttulo2"/>
+      </w:pPr>
+      <w:bookmarkStart w:id="2" w:name="_Toc209821980"/>
+      <w:r>
+        <w:t>[RF02</w:t>
+      </w:r>
+      <w:proofErr w:type="gramStart"/>
+      <w:r>
+        <w:t>] Cadastrar</w:t>
+      </w:r>
+      <w:proofErr w:type="gramEnd"/>
+      <w:r>
+        <w:t xml:space="preserve"> veículos</w:t>
+      </w:r>
+      <w:bookmarkEnd w:id="2"/>
+    </w:p>
+    <w:p>
+      <w:r>
+        <w:t>O sistema deve permitir o cadastro de veículos de clientes</w:t>
+      </w:r>
+    </w:p>
+    <w:p/>
+    <w:p>
+      <w:pPr>
+        <w:pStyle w:val="Ttulo2"/>
+      </w:pPr>
+      <w:bookmarkStart w:id="3" w:name="_Toc209821981"/>
+      <w:r>
+        <w:t>[RF03</w:t>
+      </w:r>
+      <w:proofErr w:type="gramStart"/>
+      <w:r>
+        <w:t>] Cadastrar</w:t>
+      </w:r>
+      <w:proofErr w:type="gramEnd"/>
+      <w:r>
+        <w:t xml:space="preserve"> mensagens</w:t>
+      </w:r>
+      <w:bookmarkEnd w:id="3"/>
+    </w:p>
+    <w:p>
+      <w:r>
+        <w:t>O sistema deve permitir o cadastro de mensagens a serem usadas em lembretes.</w:t>
+      </w:r>
+    </w:p>
+    <w:p/>
+    <w:p>
+      <w:pPr>
+        <w:pStyle w:val="Ttulo2"/>
+      </w:pPr>
+      <w:bookmarkStart w:id="4" w:name="_Toc209821982"/>
+      <w:r>
+        <w:t>[RF04</w:t>
+      </w:r>
+      <w:proofErr w:type="gramStart"/>
+      <w:r>
+        <w:t>] Cadastrar</w:t>
+      </w:r>
+      <w:proofErr w:type="gramEnd"/>
+      <w:r>
+        <w:t xml:space="preserve"> lembretes</w:t>
+      </w:r>
+      <w:bookmarkEnd w:id="4"/>
+    </w:p>
+    <w:p>
+      <w:r>
+        <w:t>O sistema deve permitir o cadastro de lembretes a serem disparados.</w:t>
+      </w:r>
+    </w:p>
+    <w:p/>
+    <w:p>
+      <w:pPr>
+        <w:pStyle w:val="Ttulo2"/>
+      </w:pPr>
+      <w:bookmarkStart w:id="5" w:name="_Toc209821983"/>
+      <w:r>
+        <w:t>[RF05</w:t>
+      </w:r>
+      <w:proofErr w:type="gramStart"/>
+      <w:r>
+        <w:t>] Listar</w:t>
+      </w:r>
+      <w:proofErr w:type="gramEnd"/>
+      <w:r>
+        <w:t xml:space="preserve"> clientes cadastrados</w:t>
+      </w:r>
+      <w:bookmarkEnd w:id="5"/>
+    </w:p>
+    <w:p>
+      <w:r>
+        <w:t>O sistema deverá listar os clientes cadastrados.</w:t>
+      </w:r>
+    </w:p>
+    <w:p/>
+    <w:p>
+      <w:pPr>
+        <w:pStyle w:val="Ttulo2"/>
+      </w:pPr>
+      <w:bookmarkStart w:id="6" w:name="_Toc209821984"/>
+      <w:r>
+        <w:t>[RF06</w:t>
+      </w:r>
+      <w:proofErr w:type="gramStart"/>
+      <w:r>
+        <w:t>] Listar</w:t>
+      </w:r>
+      <w:proofErr w:type="gramEnd"/>
+      <w:r>
+        <w:t xml:space="preserve"> veículos cadastrados</w:t>
+      </w:r>
+      <w:bookmarkEnd w:id="6"/>
+    </w:p>
+    <w:p>
+      <w:r>
+        <w:t>O sistema deverá listar os veículos de clientes cadastrados.</w:t>
+      </w:r>
+    </w:p>
+    <w:p/>
+    <w:p>
+      <w:pPr>
+        <w:pStyle w:val="Ttulo2"/>
+      </w:pPr>
+      <w:bookmarkStart w:id="7" w:name="_Toc209821985"/>
+      <w:r>
+        <w:t>[RF07</w:t>
+      </w:r>
+      <w:proofErr w:type="gramStart"/>
+      <w:r>
+        <w:t>] Listar</w:t>
+      </w:r>
+      <w:proofErr w:type="gramEnd"/>
+      <w:r>
+        <w:t xml:space="preserve"> mensagens cadastradas</w:t>
+      </w:r>
+      <w:bookmarkEnd w:id="7"/>
+    </w:p>
+    <w:p>
+      <w:r>
+        <w:t>O sistema deverá listar as mensagens cadastradas.</w:t>
+      </w:r>
+    </w:p>
+    <w:p/>
+    <w:p>
+      <w:pPr>
+        <w:pStyle w:val="Ttulo2"/>
+      </w:pPr>
+      <w:bookmarkStart w:id="8" w:name="_Toc209821986"/>
+      <w:r>
+        <w:t>[RF08</w:t>
+      </w:r>
+      <w:proofErr w:type="gramStart"/>
+      <w:r>
+        <w:t>] Listar</w:t>
+      </w:r>
+      <w:proofErr w:type="gramEnd"/>
+      <w:r>
+        <w:t xml:space="preserve"> os lembretes cadastrados</w:t>
+      </w:r>
+      <w:bookmarkEnd w:id="8"/>
+    </w:p>
+    <w:p>
+      <w:r>
+        <w:t>O sistema deverá listar os lembretes cadastrados.</w:t>
+      </w:r>
+    </w:p>
+    <w:p/>
+    <w:p>
+      <w:pPr>
+        <w:jc w:val="left"/>
+      </w:pPr>
+      <w:r>
+        <w:br w:type="page"/>
+      </w:r>
+    </w:p>
+    <w:p>
+      <w:pPr>
+        <w:pStyle w:val="Ttulo1"/>
+      </w:pPr>
+      <w:bookmarkStart w:id="9" w:name="_Toc209821987"/>
+      <w:r>
+        <w:lastRenderedPageBreak/>
+        <w:t>REQUISITOS NÃO FUNCIONAIS</w:t>
+      </w:r>
+      <w:bookmarkEnd w:id="9"/>
+    </w:p>
+    <w:p/>
+    <w:p>
+      <w:pPr>
+        <w:pStyle w:val="Ttulo2"/>
+      </w:pPr>
+      <w:bookmarkStart w:id="10" w:name="_Toc209821988"/>
+      <w:r>
+        <w:t>[RNF01]</w:t>
+      </w:r>
+      <w:bookmarkEnd w:id="10"/>
+      <w:r>
+        <w:t xml:space="preserve"> </w:t>
+      </w:r>
+    </w:p>
+    <w:p/>
+    <w:p>
+      <w:pPr>
+        <w:jc w:val="left"/>
+      </w:pPr>
+      <w:r>
+        <w:br w:type="page"/>
+      </w:r>
+    </w:p>
+    <w:p>
+      <w:pPr>
+        <w:pStyle w:val="Ttulo1"/>
+      </w:pPr>
+      <w:bookmarkStart w:id="11" w:name="_Toc209821989"/>
+      <w:r>
+        <w:lastRenderedPageBreak/>
+        <w:t>REGRAS DE NEGÓCIO</w:t>
+      </w:r>
+      <w:bookmarkEnd w:id="11"/>
+    </w:p>
+    <w:p/>
+    <w:p>
+      <w:pPr>
+        <w:pStyle w:val="Ttulo2"/>
+      </w:pPr>
+      <w:bookmarkStart w:id="12" w:name="_Toc209821990"/>
+      <w:r>
+        <w:t>[RN01] Campos de cadastro de cliente</w:t>
+      </w:r>
+      <w:bookmarkEnd w:id="12"/>
+    </w:p>
+    <w:p>
+      <w:r>
+        <w:t xml:space="preserve">Para cadastrar um cliente, deverão ser implementados os campos </w:t>
+      </w:r>
+      <w:r>
+        <w:t>conforme a</w:t>
+      </w:r>
+      <w:r>
+        <w:t xml:space="preserve"> tabela a seguir</w:t>
+      </w:r>
+      <w:r>
+        <w:t>:</w:t>
+      </w:r>
+    </w:p>
+    <w:tbl>
+      <w:tblPr>
+        <w:tblStyle w:val="Tabelacomgrade"/>
+        <w:tblW w:w="0" w:type="auto"/>
+        <w:tblLook w:val="04A0" w:firstRow="1" w:lastRow="0" w:firstColumn="1" w:lastColumn="0" w:noHBand="0" w:noVBand="1"/>
+      </w:tblPr>
+      <w:tblGrid>
+        <w:gridCol w:w="2209"/>
+        <w:gridCol w:w="1966"/>
+        <w:gridCol w:w="2070"/>
+        <w:gridCol w:w="2249"/>
+      </w:tblGrid>
+      <w:tr>
+        <w:tc>
+          <w:tcPr>
+            <w:tcW w:w="2297" w:type="dxa"/>
+            <w:vAlign w:val="center"/>
+          </w:tcPr>
+          <w:p>
+            <w:pPr>
+              <w:jc w:val="center"/>
+              <w:rPr>
+                <w:b/>
+                <w:bCs/>
+              </w:rPr>
+            </w:pPr>
+            <w:r>
+              <w:rPr>
+                <w:b/>
+                <w:bCs/>
+              </w:rPr>
+              <w:t>Campo</w:t>
+            </w:r>
+          </w:p>
+        </w:tc>
+        <w:tc>
+          <w:tcPr>
+            <w:tcW w:w="2088" w:type="dxa"/>
+            <w:vAlign w:val="center"/>
+          </w:tcPr>
+          <w:p>
+            <w:pPr>
+              <w:jc w:val="center"/>
+              <w:rPr>
+                <w:b/>
+                <w:bCs/>
+              </w:rPr>
+            </w:pPr>
+            <w:r>
+              <w:rPr>
+                <w:b/>
+                <w:bCs/>
+              </w:rPr>
+              <w:t>Tipo de campo</w:t>
+            </w:r>
+          </w:p>
+        </w:tc>
+        <w:tc>
+          <w:tcPr>
+            <w:tcW w:w="1778" w:type="dxa"/>
+            <w:vAlign w:val="center"/>
+          </w:tcPr>
+          <w:p>
+            <w:pPr>
+              <w:jc w:val="center"/>
+              <w:rPr>
+                <w:b/>
+                <w:bCs/>
+              </w:rPr>
+            </w:pPr>
+            <w:r>
+              <w:rPr>
+                <w:b/>
+                <w:bCs/>
+              </w:rPr>
+              <w:t>Obrigatoriedade</w:t>
+            </w:r>
+          </w:p>
+        </w:tc>
+        <w:tc>
+          <w:tcPr>
+            <w:tcW w:w="2331" w:type="dxa"/>
+            <w:vAlign w:val="center"/>
+          </w:tcPr>
+          <w:p>
+            <w:pPr>
+              <w:jc w:val="center"/>
+              <w:rPr>
+                <w:b/>
+                <w:bCs/>
+              </w:rPr>
+            </w:pPr>
+            <w:r>
+              <w:rPr>
+                <w:b/>
+                <w:bCs/>
+              </w:rPr>
+              <w:t>Observação</w:t>
+            </w:r>
+          </w:p>
+        </w:tc>
+      </w:tr>
+      <w:tr>
+        <w:tc>
+          <w:tcPr>
+            <w:tcW w:w="2297" w:type="dxa"/>
+            <w:vAlign w:val="center"/>
+          </w:tcPr>
+          <w:p>
+            <w:pPr>
+              <w:jc w:val="center"/>
+            </w:pPr>
+            <w:r>
+              <w:t>Nome</w:t>
+            </w:r>
+          </w:p>
+        </w:tc>
+        <w:tc>
+          <w:tcPr>
+            <w:tcW w:w="2088" w:type="dxa"/>
+            <w:vAlign w:val="center"/>
+          </w:tcPr>
+          <w:p>
+            <w:pPr>
+              <w:jc w:val="center"/>
+            </w:pPr>
+            <w:r>
+              <w:t>Texto</w:t>
+            </w:r>
+          </w:p>
+        </w:tc>
+        <w:tc>
+          <w:tcPr>
+            <w:tcW w:w="1778" w:type="dxa"/>
+            <w:vAlign w:val="center"/>
+          </w:tcPr>
+          <w:p>
+            <w:pPr>
+              <w:jc w:val="center"/>
+            </w:pPr>
+            <w:r>
+              <w:t>Sim</w:t>
+            </w:r>
+          </w:p>
+        </w:tc>
+        <w:tc>
+          <w:tcPr>
+            <w:tcW w:w="2331" w:type="dxa"/>
+            <w:vAlign w:val="center"/>
+          </w:tcPr>
+          <w:p>
+            <w:pPr>
+              <w:jc w:val="center"/>
+            </w:pPr>
+          </w:p>
+        </w:tc>
+      </w:tr>
+      <w:tr>
+        <w:tc>
+          <w:tcPr>
+            <w:tcW w:w="2297" w:type="dxa"/>
+            <w:vAlign w:val="center"/>
+          </w:tcPr>
+          <w:p>
+            <w:pPr>
+              <w:jc w:val="center"/>
+            </w:pPr>
+            <w:r>
+              <w:t>Telefone</w:t>
+            </w:r>
+          </w:p>
+        </w:tc>
+        <w:tc>
+          <w:tcPr>
+            <w:tcW w:w="2088" w:type="dxa"/>
+            <w:vAlign w:val="center"/>
+          </w:tcPr>
+          <w:p>
+            <w:pPr>
+              <w:jc w:val="center"/>
+            </w:pPr>
+            <w:r>
+              <w:t>Texto</w:t>
+            </w:r>
+          </w:p>
+        </w:tc>
+        <w:tc>
+          <w:tcPr>
+            <w:tcW w:w="1778" w:type="dxa"/>
+            <w:vAlign w:val="center"/>
+          </w:tcPr>
+          <w:p>
+            <w:pPr>
+              <w:jc w:val="center"/>
+            </w:pPr>
+            <w:r>
+              <w:t>Sim</w:t>
+            </w:r>
+          </w:p>
+        </w:tc>
+        <w:tc>
+          <w:tcPr>
+            <w:tcW w:w="2331" w:type="dxa"/>
+            <w:vAlign w:val="center"/>
+          </w:tcPr>
+          <w:p>
+            <w:pPr>
+              <w:jc w:val="center"/>
+            </w:pPr>
+            <w:r>
+              <w:t>Incluir máscara de telefone</w:t>
+            </w:r>
+          </w:p>
+        </w:tc>
+      </w:tr>
+      <w:tr>
+        <w:tc>
+          <w:tcPr>
+            <w:tcW w:w="2297" w:type="dxa"/>
+            <w:vAlign w:val="center"/>
+          </w:tcPr>
+          <w:p>
+            <w:pPr>
+              <w:jc w:val="center"/>
+            </w:pPr>
+            <w:r>
+              <w:t>E-mail</w:t>
+            </w:r>
+          </w:p>
+        </w:tc>
+        <w:tc>
+          <w:tcPr>
+            <w:tcW w:w="2088" w:type="dxa"/>
+            <w:vAlign w:val="center"/>
+          </w:tcPr>
+          <w:p>
+            <w:pPr>
+              <w:jc w:val="center"/>
+            </w:pPr>
+            <w:r>
+              <w:t>E-mail</w:t>
+            </w:r>
+          </w:p>
+        </w:tc>
+        <w:tc>
+          <w:tcPr>
+            <w:tcW w:w="1778" w:type="dxa"/>
+            <w:vAlign w:val="center"/>
+          </w:tcPr>
+          <w:p>
+            <w:pPr>
+              <w:jc w:val="center"/>
+            </w:pPr>
+            <w:r>
+              <w:t>Sim</w:t>
+            </w:r>
+          </w:p>
+        </w:tc>
+        <w:tc>
+          <w:tcPr>
+            <w:tcW w:w="2331" w:type="dxa"/>
+            <w:vAlign w:val="center"/>
+          </w:tcPr>
+          <w:p>
+            <w:pPr>
+              <w:jc w:val="center"/>
+            </w:pPr>
+          </w:p>
+        </w:tc>
+      </w:tr>
+      <w:tr>
+        <w:tc>
+          <w:tcPr>
+            <w:tcW w:w="2297" w:type="dxa"/>
+            <w:vAlign w:val="center"/>
+          </w:tcPr>
+          <w:p>
+            <w:pPr>
+              <w:jc w:val="center"/>
+            </w:pPr>
+            <w:r>
+              <w:t>Observação</w:t>
+            </w:r>
+          </w:p>
+        </w:tc>
+        <w:tc>
+          <w:tcPr>
+            <w:tcW w:w="2088" w:type="dxa"/>
+            <w:vAlign w:val="center"/>
+          </w:tcPr>
+          <w:p>
+            <w:pPr>
+              <w:jc w:val="center"/>
+            </w:pPr>
+            <w:r>
+              <w:t>Texto</w:t>
+            </w:r>
+          </w:p>
+        </w:tc>
+        <w:tc>
+          <w:tcPr>
+            <w:tcW w:w="1778" w:type="dxa"/>
+            <w:vAlign w:val="center"/>
+          </w:tcPr>
+          <w:p>
+            <w:pPr>
+              <w:jc w:val="center"/>
+            </w:pPr>
+            <w:r>
+              <w:t>Não</w:t>
+            </w:r>
+          </w:p>
+        </w:tc>
+        <w:tc>
+          <w:tcPr>
+            <w:tcW w:w="2331" w:type="dxa"/>
+            <w:vAlign w:val="center"/>
+          </w:tcPr>
+          <w:p>
+            <w:pPr>
+              <w:jc w:val="center"/>
+            </w:pPr>
+            <w:r>
+              <w:t>Para informações adicionais sobre o cliente</w:t>
+            </w:r>
+          </w:p>
+        </w:tc>
+      </w:tr>
+    </w:tbl>
     <w:p/>
     <w:p/>
     <w:p>
       <w:pPr>
-        <w:jc w:val="left"/>
-      </w:pPr>
-      <w:r>
-        <w:br w:type="page"/>
-      </w:r>
-    </w:p>
-    <w:p>
-      <w:pPr>
         <w:pStyle w:val="Ttulo2"/>
       </w:pPr>
-      <w:bookmarkStart w:id="2" w:name="_Toc209714509"/>
+      <w:bookmarkStart w:id="13" w:name="_Toc209821991"/>
+      <w:r>
+        <w:t>[RN02] Campos de cadastro de veículo</w:t>
+      </w:r>
+      <w:bookmarkEnd w:id="13"/>
+    </w:p>
+    <w:p>
+      <w:r>
+        <w:t>Para cadastrar um veículo, deverão ser implementados os campos conforme a tabela a seguir:</w:t>
+      </w:r>
+    </w:p>
+    <w:tbl>
+      <w:tblPr>
+        <w:tblStyle w:val="Tabelacomgrade"/>
+        <w:tblW w:w="0" w:type="auto"/>
+        <w:tblLook w:val="04A0" w:firstRow="1" w:lastRow="0" w:firstColumn="1" w:lastColumn="0" w:noHBand="0" w:noVBand="1"/>
+      </w:tblPr>
+      <w:tblGrid>
+        <w:gridCol w:w="1976"/>
+        <w:gridCol w:w="2205"/>
+        <w:gridCol w:w="2070"/>
+        <w:gridCol w:w="2243"/>
+      </w:tblGrid>
+      <w:tr>
+        <w:tc>
+          <w:tcPr>
+            <w:tcW w:w="2099" w:type="dxa"/>
+            <w:vAlign w:val="center"/>
+          </w:tcPr>
+          <w:p>
+            <w:pPr>
+              <w:jc w:val="center"/>
+              <w:rPr>
+                <w:b/>
+                <w:bCs/>
+              </w:rPr>
+            </w:pPr>
+            <w:r>
+              <w:rPr>
+                <w:b/>
+                <w:bCs/>
+              </w:rPr>
+              <w:t>Campo</w:t>
+            </w:r>
+          </w:p>
+        </w:tc>
+        <w:tc>
+          <w:tcPr>
+            <w:tcW w:w="2295" w:type="dxa"/>
+            <w:vAlign w:val="center"/>
+          </w:tcPr>
+          <w:p>
+            <w:pPr>
+              <w:jc w:val="center"/>
+              <w:rPr>
+                <w:b/>
+                <w:bCs/>
+              </w:rPr>
+            </w:pPr>
+            <w:r>
+              <w:rPr>
+                <w:b/>
+                <w:bCs/>
+              </w:rPr>
+              <w:t>Tipo de campo</w:t>
+            </w:r>
+          </w:p>
+        </w:tc>
+        <w:tc>
+          <w:tcPr>
+            <w:tcW w:w="1772" w:type="dxa"/>
+            <w:vAlign w:val="center"/>
+          </w:tcPr>
+          <w:p>
+            <w:pPr>
+              <w:jc w:val="center"/>
+              <w:rPr>
+                <w:b/>
+                <w:bCs/>
+              </w:rPr>
+            </w:pPr>
+            <w:r>
+              <w:rPr>
+                <w:b/>
+                <w:bCs/>
+              </w:rPr>
+              <w:t>Obrigatoriedade</w:t>
+            </w:r>
+          </w:p>
+        </w:tc>
+        <w:tc>
+          <w:tcPr>
+            <w:tcW w:w="2328" w:type="dxa"/>
+            <w:vAlign w:val="center"/>
+          </w:tcPr>
+          <w:p>
+            <w:pPr>
+              <w:jc w:val="center"/>
+              <w:rPr>
+                <w:b/>
+                <w:bCs/>
+              </w:rPr>
+            </w:pPr>
+            <w:r>
+              <w:rPr>
+                <w:b/>
+                <w:bCs/>
+              </w:rPr>
+              <w:t>Observação</w:t>
+            </w:r>
+          </w:p>
+        </w:tc>
+      </w:tr>
+      <w:tr>
+        <w:tc>
+          <w:tcPr>
+            <w:tcW w:w="2099" w:type="dxa"/>
+            <w:vAlign w:val="center"/>
+          </w:tcPr>
+          <w:p>
+            <w:pPr>
+              <w:jc w:val="center"/>
+            </w:pPr>
+            <w:r>
+              <w:t>Cliente</w:t>
+            </w:r>
+          </w:p>
+        </w:tc>
+        <w:tc>
+          <w:tcPr>
+            <w:tcW w:w="2295" w:type="dxa"/>
+            <w:vAlign w:val="center"/>
+          </w:tcPr>
+          <w:p>
+            <w:pPr>
+              <w:jc w:val="center"/>
+            </w:pPr>
+            <w:proofErr w:type="spellStart"/>
+            <w:r>
+              <w:t>Combobox</w:t>
+            </w:r>
+            <w:proofErr w:type="spellEnd"/>
+          </w:p>
+        </w:tc>
+        <w:tc>
+          <w:tcPr>
+            <w:tcW w:w="1772" w:type="dxa"/>
+            <w:vAlign w:val="center"/>
+          </w:tcPr>
+          <w:p>
+            <w:pPr>
+              <w:jc w:val="center"/>
+            </w:pPr>
+            <w:r>
+              <w:t>Sim</w:t>
+            </w:r>
+          </w:p>
+        </w:tc>
+        <w:tc>
+          <w:tcPr>
+            <w:tcW w:w="2328" w:type="dxa"/>
+            <w:vAlign w:val="center"/>
+          </w:tcPr>
+          <w:p>
+            <w:pPr>
+              <w:jc w:val="center"/>
+            </w:pPr>
+            <w:r>
+              <w:t>Trazer nomes dos clientes cadastrados. Permitir seleção única.</w:t>
+            </w:r>
+          </w:p>
+        </w:tc>
+      </w:tr>
+      <w:tr>
+        <w:tc>
+          <w:tcPr>
+            <w:tcW w:w="2099" w:type="dxa"/>
+            <w:vAlign w:val="center"/>
+          </w:tcPr>
+          <w:p>
+            <w:pPr>
+              <w:jc w:val="center"/>
+            </w:pPr>
+            <w:r>
+              <w:t>Placa</w:t>
+            </w:r>
+          </w:p>
+        </w:tc>
+        <w:tc>
+          <w:tcPr>
+            <w:tcW w:w="2295" w:type="dxa"/>
+            <w:vAlign w:val="center"/>
+          </w:tcPr>
+          <w:p>
+            <w:pPr>
+              <w:jc w:val="center"/>
+            </w:pPr>
+            <w:r>
+              <w:t>Texto</w:t>
+            </w:r>
+          </w:p>
+        </w:tc>
+        <w:tc>
+          <w:tcPr>
+            <w:tcW w:w="1772" w:type="dxa"/>
+            <w:vAlign w:val="center"/>
+          </w:tcPr>
+          <w:p>
+            <w:pPr>
+              <w:jc w:val="center"/>
+            </w:pPr>
+            <w:r>
+              <w:t>Sim</w:t>
+            </w:r>
+          </w:p>
+        </w:tc>
+        <w:tc>
+          <w:tcPr>
+            <w:tcW w:w="2328" w:type="dxa"/>
+            <w:vAlign w:val="center"/>
+          </w:tcPr>
+          <w:p>
+            <w:pPr>
+              <w:jc w:val="center"/>
+            </w:pPr>
+          </w:p>
+        </w:tc>
+      </w:tr>
+      <w:tr>
+        <w:tc>
+          <w:tcPr>
+            <w:tcW w:w="2099" w:type="dxa"/>
+            <w:vAlign w:val="center"/>
+          </w:tcPr>
+          <w:p>
+            <w:pPr>
+              <w:jc w:val="center"/>
+            </w:pPr>
+            <w:r>
+              <w:t>Marca</w:t>
+            </w:r>
+          </w:p>
+        </w:tc>
+        <w:tc>
+          <w:tcPr>
+            <w:tcW w:w="2295" w:type="dxa"/>
+            <w:vAlign w:val="center"/>
+          </w:tcPr>
+          <w:p>
+            <w:pPr>
+              <w:jc w:val="center"/>
+            </w:pPr>
+            <w:r>
+              <w:t>Texto</w:t>
+            </w:r>
+          </w:p>
+        </w:tc>
+        <w:tc>
+          <w:tcPr>
+            <w:tcW w:w="1772" w:type="dxa"/>
+            <w:vAlign w:val="center"/>
+          </w:tcPr>
+          <w:p>
+            <w:pPr>
+              <w:jc w:val="center"/>
+            </w:pPr>
+            <w:r>
+              <w:t>Sim</w:t>
+            </w:r>
+          </w:p>
+        </w:tc>
+        <w:tc>
+          <w:tcPr>
+            <w:tcW w:w="2328" w:type="dxa"/>
+            <w:vAlign w:val="center"/>
+          </w:tcPr>
+          <w:p>
+            <w:pPr>
+              <w:jc w:val="center"/>
+            </w:pPr>
+          </w:p>
+        </w:tc>
+      </w:tr>
+      <w:tr>
+        <w:tc>
+          <w:tcPr>
+            <w:tcW w:w="2099" w:type="dxa"/>
+            <w:vAlign w:val="center"/>
+          </w:tcPr>
+          <w:p>
+            <w:pPr>
+              <w:jc w:val="center"/>
+            </w:pPr>
+            <w:r>
+              <w:t>Modelo</w:t>
+            </w:r>
+          </w:p>
+        </w:tc>
+        <w:tc>
+          <w:tcPr>
+            <w:tcW w:w="2295" w:type="dxa"/>
+            <w:vAlign w:val="center"/>
+          </w:tcPr>
+          <w:p>
+            <w:pPr>
+              <w:jc w:val="center"/>
+            </w:pPr>
+            <w:r>
+              <w:t>Texto</w:t>
+            </w:r>
+          </w:p>
+        </w:tc>
+        <w:tc>
+          <w:tcPr>
+            <w:tcW w:w="1772" w:type="dxa"/>
+            <w:vAlign w:val="center"/>
+          </w:tcPr>
+          <w:p>
+            <w:pPr>
+              <w:jc w:val="center"/>
+            </w:pPr>
+            <w:r>
+              <w:t>Sim</w:t>
+            </w:r>
+          </w:p>
+        </w:tc>
+        <w:tc>
+          <w:tcPr>
+            <w:tcW w:w="2328" w:type="dxa"/>
+            <w:vAlign w:val="center"/>
+          </w:tcPr>
+          <w:p>
+            <w:pPr>
+              <w:jc w:val="center"/>
+            </w:pPr>
+          </w:p>
+        </w:tc>
+      </w:tr>
+      <w:tr>
+        <w:tc>
+          <w:tcPr>
+            <w:tcW w:w="2099" w:type="dxa"/>
+            <w:vAlign w:val="center"/>
+          </w:tcPr>
+          <w:p>
+            <w:pPr>
+              <w:jc w:val="center"/>
+            </w:pPr>
+            <w:r>
+              <w:t>Tipo Veículo</w:t>
+            </w:r>
+          </w:p>
+        </w:tc>
+        <w:tc>
+          <w:tcPr>
+            <w:tcW w:w="2295" w:type="dxa"/>
+            <w:vAlign w:val="center"/>
+          </w:tcPr>
+          <w:p>
+            <w:pPr>
+              <w:jc w:val="center"/>
+            </w:pPr>
+            <w:proofErr w:type="spellStart"/>
+            <w:r>
+              <w:t>Radiobutton</w:t>
+            </w:r>
+            <w:proofErr w:type="spellEnd"/>
+          </w:p>
+        </w:tc>
+        <w:tc>
+          <w:tcPr>
+            <w:tcW w:w="1772" w:type="dxa"/>
+            <w:vAlign w:val="center"/>
+          </w:tcPr>
+          <w:p>
+            <w:pPr>
+              <w:jc w:val="center"/>
+            </w:pPr>
+            <w:r>
+              <w:t>Sim</w:t>
+            </w:r>
+          </w:p>
+        </w:tc>
+        <w:tc>
+          <w:tcPr>
+            <w:tcW w:w="2328" w:type="dxa"/>
+            <w:vAlign w:val="center"/>
+          </w:tcPr>
+          <w:p>
+            <w:pPr>
+              <w:jc w:val="center"/>
+            </w:pPr>
+          </w:p>
+        </w:tc>
+      </w:tr>
+    </w:tbl>
+    <w:p/>
+    <w:p/>
+    <w:p>
+      <w:pPr>
+        <w:pStyle w:val="Ttulo2"/>
+      </w:pPr>
+      <w:bookmarkStart w:id="14" w:name="_Toc209821992"/>
+      <w:r>
+        <w:t>[RN03] Campos de cadastro de mensagens</w:t>
+      </w:r>
+      <w:bookmarkEnd w:id="14"/>
+    </w:p>
+    <w:p>
+      <w:r>
+        <w:t>Para cadastrar uma mensagem, deverão ser implementados os campos conforme a tabela a seguir:</w:t>
+      </w:r>
+    </w:p>
+    <w:tbl>
+      <w:tblPr>
+        <w:tblStyle w:val="Tabelacomgrade"/>
+        <w:tblW w:w="0" w:type="auto"/>
+        <w:tblLook w:val="04A0" w:firstRow="1" w:lastRow="0" w:firstColumn="1" w:lastColumn="0" w:noHBand="0" w:noVBand="1"/>
+      </w:tblPr>
+      <w:tblGrid>
+        <w:gridCol w:w="2105"/>
+        <w:gridCol w:w="1893"/>
+        <w:gridCol w:w="2217"/>
+        <w:gridCol w:w="2279"/>
+      </w:tblGrid>
+      <w:tr>
+        <w:tc>
+          <w:tcPr>
+            <w:tcW w:w="2251" w:type="dxa"/>
+            <w:vAlign w:val="center"/>
+          </w:tcPr>
+          <w:p>
+            <w:pPr>
+              <w:jc w:val="center"/>
+              <w:rPr>
+                <w:b/>
+                <w:bCs/>
+              </w:rPr>
+            </w:pPr>
+            <w:r>
+              <w:rPr>
+                <w:b/>
+                <w:bCs/>
+              </w:rPr>
+              <w:t>Campo</w:t>
+            </w:r>
+          </w:p>
+        </w:tc>
+        <w:tc>
+          <w:tcPr>
+            <w:tcW w:w="2082" w:type="dxa"/>
+            <w:vAlign w:val="center"/>
+          </w:tcPr>
+          <w:p>
+            <w:pPr>
+              <w:jc w:val="center"/>
+              <w:rPr>
+                <w:b/>
+                <w:bCs/>
+              </w:rPr>
+            </w:pPr>
+            <w:r>
+              <w:rPr>
+                <w:b/>
+                <w:bCs/>
+              </w:rPr>
+              <w:t>Tipo de campo</w:t>
+            </w:r>
+          </w:p>
+        </w:tc>
+        <w:tc>
+          <w:tcPr>
+            <w:tcW w:w="1771" w:type="dxa"/>
+            <w:vAlign w:val="center"/>
+          </w:tcPr>
+          <w:p>
+            <w:pPr>
+              <w:jc w:val="center"/>
+              <w:rPr>
+                <w:b/>
+                <w:bCs/>
+              </w:rPr>
+            </w:pPr>
+            <w:proofErr w:type="spellStart"/>
+            <w:r>
+              <w:rPr>
+                <w:b/>
+                <w:bCs/>
+              </w:rPr>
+              <w:t>Obrigatoriedaded</w:t>
+            </w:r>
+            <w:proofErr w:type="spellEnd"/>
+          </w:p>
+        </w:tc>
+        <w:tc>
+          <w:tcPr>
+            <w:tcW w:w="2390" w:type="dxa"/>
+            <w:vAlign w:val="center"/>
+          </w:tcPr>
+          <w:p>
+            <w:pPr>
+              <w:jc w:val="center"/>
+              <w:rPr>
+                <w:b/>
+                <w:bCs/>
+              </w:rPr>
+            </w:pPr>
+            <w:r>
+              <w:rPr>
+                <w:b/>
+                <w:bCs/>
+              </w:rPr>
+              <w:t>Observação</w:t>
+            </w:r>
+          </w:p>
+        </w:tc>
+      </w:tr>
+      <w:tr>
+        <w:tc>
+          <w:tcPr>
+            <w:tcW w:w="2251" w:type="dxa"/>
+            <w:vAlign w:val="center"/>
+          </w:tcPr>
+          <w:p>
+            <w:pPr>
+              <w:jc w:val="center"/>
+            </w:pPr>
+            <w:r>
+              <w:t>Título</w:t>
+            </w:r>
+          </w:p>
+        </w:tc>
+        <w:tc>
+          <w:tcPr>
+            <w:tcW w:w="2082" w:type="dxa"/>
+            <w:vAlign w:val="center"/>
+          </w:tcPr>
+          <w:p>
+            <w:pPr>
+              <w:jc w:val="center"/>
+            </w:pPr>
+            <w:r>
+              <w:t>Texto</w:t>
+            </w:r>
+          </w:p>
+        </w:tc>
+        <w:tc>
+          <w:tcPr>
+            <w:tcW w:w="1771" w:type="dxa"/>
+            <w:vAlign w:val="center"/>
+          </w:tcPr>
+          <w:p>
+            <w:pPr>
+              <w:jc w:val="center"/>
+            </w:pPr>
+            <w:r>
+              <w:t>Sim</w:t>
+            </w:r>
+          </w:p>
+        </w:tc>
+        <w:tc>
+          <w:tcPr>
+            <w:tcW w:w="2390" w:type="dxa"/>
+            <w:vAlign w:val="center"/>
+          </w:tcPr>
+          <w:p>
+            <w:pPr>
+              <w:jc w:val="center"/>
+            </w:pPr>
+          </w:p>
+        </w:tc>
+      </w:tr>
+      <w:tr>
+        <w:tc>
+          <w:tcPr>
+            <w:tcW w:w="2251" w:type="dxa"/>
+            <w:vAlign w:val="center"/>
+          </w:tcPr>
+          <w:p>
+            <w:pPr>
+              <w:jc w:val="center"/>
+            </w:pPr>
+            <w:r>
+              <w:t>Mensagem</w:t>
+            </w:r>
+          </w:p>
+        </w:tc>
+        <w:tc>
+          <w:tcPr>
+            <w:tcW w:w="2082" w:type="dxa"/>
+            <w:vAlign w:val="center"/>
+          </w:tcPr>
+          <w:p>
+            <w:pPr>
+              <w:jc w:val="center"/>
+            </w:pPr>
+            <w:r>
+              <w:t>Texto</w:t>
+            </w:r>
+          </w:p>
+        </w:tc>
+        <w:tc>
+          <w:tcPr>
+            <w:tcW w:w="1771" w:type="dxa"/>
+            <w:vAlign w:val="center"/>
+          </w:tcPr>
+          <w:p>
+            <w:pPr>
+              <w:jc w:val="center"/>
+            </w:pPr>
+            <w:r>
+              <w:t>Sim</w:t>
+            </w:r>
+          </w:p>
+        </w:tc>
+        <w:tc>
+          <w:tcPr>
+            <w:tcW w:w="2390" w:type="dxa"/>
+            <w:vAlign w:val="center"/>
+          </w:tcPr>
+          <w:p>
+            <w:pPr>
+              <w:jc w:val="center"/>
+            </w:pPr>
+            <w:r>
+              <w:t xml:space="preserve">Limite de </w:t>
+            </w:r>
+            <w:proofErr w:type="spellStart"/>
+            <w:r>
+              <w:t>xx</w:t>
+            </w:r>
+            <w:proofErr w:type="spellEnd"/>
+            <w:r>
+              <w:t xml:space="preserve"> </w:t>
+            </w:r>
+            <w:commentRangeStart w:id="15"/>
+            <w:r>
+              <w:t>caracteres</w:t>
+            </w:r>
+            <w:commentRangeEnd w:id="15"/>
+            <w:r>
+              <w:rPr>
+                <w:rStyle w:val="Refdecomentrio"/>
+              </w:rPr>
+              <w:commentReference w:id="15"/>
+            </w:r>
+          </w:p>
+        </w:tc>
+      </w:tr>
+    </w:tbl>
+    <w:p/>
+    <w:p/>
+    <w:p>
+      <w:pPr>
+        <w:pStyle w:val="Ttulo2"/>
+      </w:pPr>
+      <w:bookmarkStart w:id="16" w:name="_Toc209821993"/>
       <w:r>
         <w:lastRenderedPageBreak/>
-        <w:t>REQUISITOS NÃO FUNCIONAIS</w:t>
-      </w:r>
-      <w:bookmarkEnd w:id="2"/>
-    </w:p>
+        <w:t>[RN04] Campos de cadastro de lembretes</w:t>
+      </w:r>
+      <w:bookmarkEnd w:id="16"/>
+    </w:p>
+    <w:p>
+      <w:r>
+        <w:t>Para cadastrar um lembrete, deverão ser implementados os campos conforme a tabela a seguir:</w:t>
+      </w:r>
+    </w:p>
+    <w:tbl>
+      <w:tblPr>
+        <w:tblStyle w:val="Tabelacomgrade"/>
+        <w:tblW w:w="0" w:type="auto"/>
+        <w:tblLook w:val="04A0" w:firstRow="1" w:lastRow="0" w:firstColumn="1" w:lastColumn="0" w:noHBand="0" w:noVBand="1"/>
+      </w:tblPr>
+      <w:tblGrid>
+        <w:gridCol w:w="2114"/>
+        <w:gridCol w:w="2101"/>
+        <w:gridCol w:w="2070"/>
+        <w:gridCol w:w="2209"/>
+      </w:tblGrid>
+      <w:tr>
+        <w:tc>
+          <w:tcPr>
+            <w:tcW w:w="2231" w:type="dxa"/>
+            <w:vAlign w:val="center"/>
+          </w:tcPr>
+          <w:p>
+            <w:pPr>
+              <w:jc w:val="center"/>
+              <w:rPr>
+                <w:b/>
+                <w:bCs/>
+              </w:rPr>
+            </w:pPr>
+            <w:r>
+              <w:rPr>
+                <w:b/>
+                <w:bCs/>
+              </w:rPr>
+              <w:t>Campo</w:t>
+            </w:r>
+          </w:p>
+        </w:tc>
+        <w:tc>
+          <w:tcPr>
+            <w:tcW w:w="2219" w:type="dxa"/>
+            <w:vAlign w:val="center"/>
+          </w:tcPr>
+          <w:p>
+            <w:pPr>
+              <w:jc w:val="center"/>
+              <w:rPr>
+                <w:b/>
+                <w:bCs/>
+              </w:rPr>
+            </w:pPr>
+            <w:r>
+              <w:rPr>
+                <w:b/>
+                <w:bCs/>
+              </w:rPr>
+              <w:t>Tipo de campo</w:t>
+            </w:r>
+          </w:p>
+        </w:tc>
+        <w:tc>
+          <w:tcPr>
+            <w:tcW w:w="1734" w:type="dxa"/>
+            <w:vAlign w:val="center"/>
+          </w:tcPr>
+          <w:p>
+            <w:pPr>
+              <w:jc w:val="center"/>
+              <w:rPr>
+                <w:b/>
+                <w:bCs/>
+              </w:rPr>
+            </w:pPr>
+            <w:r>
+              <w:rPr>
+                <w:b/>
+                <w:bCs/>
+              </w:rPr>
+              <w:t>Obrigatoriedade</w:t>
+            </w:r>
+          </w:p>
+        </w:tc>
+        <w:tc>
+          <w:tcPr>
+            <w:tcW w:w="2310" w:type="dxa"/>
+            <w:vAlign w:val="center"/>
+          </w:tcPr>
+          <w:p>
+            <w:pPr>
+              <w:jc w:val="center"/>
+              <w:rPr>
+                <w:b/>
+                <w:bCs/>
+              </w:rPr>
+            </w:pPr>
+            <w:r>
+              <w:rPr>
+                <w:b/>
+                <w:bCs/>
+              </w:rPr>
+              <w:t>Observação</w:t>
+            </w:r>
+          </w:p>
+        </w:tc>
+      </w:tr>
+      <w:tr>
+        <w:tc>
+          <w:tcPr>
+            <w:tcW w:w="2231" w:type="dxa"/>
+            <w:vAlign w:val="center"/>
+          </w:tcPr>
+          <w:p>
+            <w:pPr>
+              <w:jc w:val="center"/>
+            </w:pPr>
+            <w:r>
+              <w:t>Cliente</w:t>
+            </w:r>
+          </w:p>
+        </w:tc>
+        <w:tc>
+          <w:tcPr>
+            <w:tcW w:w="2219" w:type="dxa"/>
+            <w:vAlign w:val="center"/>
+          </w:tcPr>
+          <w:p>
+            <w:pPr>
+              <w:jc w:val="center"/>
+            </w:pPr>
+            <w:proofErr w:type="spellStart"/>
+            <w:r>
+              <w:t>Combobox</w:t>
+            </w:r>
+            <w:proofErr w:type="spellEnd"/>
+          </w:p>
+        </w:tc>
+        <w:tc>
+          <w:tcPr>
+            <w:tcW w:w="1734" w:type="dxa"/>
+            <w:vAlign w:val="center"/>
+          </w:tcPr>
+          <w:p>
+            <w:pPr>
+              <w:jc w:val="center"/>
+            </w:pPr>
+            <w:r>
+              <w:t>Sim</w:t>
+            </w:r>
+          </w:p>
+        </w:tc>
+        <w:tc>
+          <w:tcPr>
+            <w:tcW w:w="2310" w:type="dxa"/>
+            <w:vAlign w:val="center"/>
+          </w:tcPr>
+          <w:p>
+            <w:pPr>
+              <w:jc w:val="center"/>
+            </w:pPr>
+            <w:r>
+              <w:t>Trazer nome dos clientes cadastrados. Permitir seleção única.</w:t>
+            </w:r>
+          </w:p>
+        </w:tc>
+      </w:tr>
+      <w:tr>
+        <w:tc>
+          <w:tcPr>
+            <w:tcW w:w="2231" w:type="dxa"/>
+            <w:vAlign w:val="center"/>
+          </w:tcPr>
+          <w:p>
+            <w:pPr>
+              <w:jc w:val="center"/>
+            </w:pPr>
+            <w:r>
+              <w:t>Mensagem</w:t>
+            </w:r>
+          </w:p>
+        </w:tc>
+        <w:tc>
+          <w:tcPr>
+            <w:tcW w:w="2219" w:type="dxa"/>
+            <w:vAlign w:val="center"/>
+          </w:tcPr>
+          <w:p>
+            <w:pPr>
+              <w:jc w:val="center"/>
+            </w:pPr>
+            <w:proofErr w:type="spellStart"/>
+            <w:r>
+              <w:t>Combobox</w:t>
+            </w:r>
+            <w:proofErr w:type="spellEnd"/>
+          </w:p>
+        </w:tc>
+        <w:tc>
+          <w:tcPr>
+            <w:tcW w:w="1734" w:type="dxa"/>
+            <w:vAlign w:val="center"/>
+          </w:tcPr>
+          <w:p>
+            <w:pPr>
+              <w:jc w:val="center"/>
+            </w:pPr>
+            <w:r>
+              <w:t>Sim</w:t>
+            </w:r>
+          </w:p>
+        </w:tc>
+        <w:tc>
+          <w:tcPr>
+            <w:tcW w:w="2310" w:type="dxa"/>
+            <w:vAlign w:val="center"/>
+          </w:tcPr>
+          <w:p>
+            <w:pPr>
+              <w:jc w:val="center"/>
+            </w:pPr>
+            <w:r>
+              <w:t>Trazer título das mensagens cadastradas. Permitir seleção única.</w:t>
+            </w:r>
+          </w:p>
+        </w:tc>
+      </w:tr>
+      <w:tr>
+        <w:tc>
+          <w:tcPr>
+            <w:tcW w:w="2231" w:type="dxa"/>
+            <w:vAlign w:val="center"/>
+          </w:tcPr>
+          <w:p>
+            <w:pPr>
+              <w:jc w:val="center"/>
+            </w:pPr>
+            <w:r>
+              <w:t>Data</w:t>
+            </w:r>
+          </w:p>
+        </w:tc>
+        <w:tc>
+          <w:tcPr>
+            <w:tcW w:w="2219" w:type="dxa"/>
+            <w:vAlign w:val="center"/>
+          </w:tcPr>
+          <w:p>
+            <w:pPr>
+              <w:jc w:val="center"/>
+            </w:pPr>
+            <w:r>
+              <w:t>Date</w:t>
+            </w:r>
+          </w:p>
+        </w:tc>
+        <w:tc>
+          <w:tcPr>
+            <w:tcW w:w="1734" w:type="dxa"/>
+            <w:vAlign w:val="center"/>
+          </w:tcPr>
+          <w:p>
+            <w:pPr>
+              <w:jc w:val="center"/>
+            </w:pPr>
+            <w:r>
+              <w:t>Sim</w:t>
+            </w:r>
+          </w:p>
+        </w:tc>
+        <w:tc>
+          <w:tcPr>
+            <w:tcW w:w="2310" w:type="dxa"/>
+            <w:vAlign w:val="center"/>
+          </w:tcPr>
+          <w:p>
+            <w:pPr>
+              <w:jc w:val="center"/>
+            </w:pPr>
+          </w:p>
+        </w:tc>
+      </w:tr>
+      <w:tr>
+        <w:tc>
+          <w:tcPr>
+            <w:tcW w:w="2231" w:type="dxa"/>
+            <w:vAlign w:val="center"/>
+          </w:tcPr>
+          <w:p>
+            <w:pPr>
+              <w:jc w:val="center"/>
+            </w:pPr>
+            <w:r>
+              <w:t>Horário</w:t>
+            </w:r>
+          </w:p>
+        </w:tc>
+        <w:tc>
+          <w:tcPr>
+            <w:tcW w:w="2219" w:type="dxa"/>
+            <w:vAlign w:val="center"/>
+          </w:tcPr>
+          <w:p>
+            <w:pPr>
+              <w:jc w:val="center"/>
+            </w:pPr>
+            <w:r>
+              <w:t>Time</w:t>
+            </w:r>
+          </w:p>
+        </w:tc>
+        <w:tc>
+          <w:tcPr>
+            <w:tcW w:w="1734" w:type="dxa"/>
+            <w:vAlign w:val="center"/>
+          </w:tcPr>
+          <w:p>
+            <w:pPr>
+              <w:jc w:val="center"/>
+            </w:pPr>
+            <w:r>
+              <w:t>Sim</w:t>
+            </w:r>
+          </w:p>
+        </w:tc>
+        <w:tc>
+          <w:tcPr>
+            <w:tcW w:w="2310" w:type="dxa"/>
+            <w:vAlign w:val="center"/>
+          </w:tcPr>
+          <w:p>
+            <w:pPr>
+              <w:jc w:val="center"/>
+            </w:pPr>
+          </w:p>
+        </w:tc>
+      </w:tr>
+    </w:tbl>
     <w:p/>
+    <w:p/>
     <w:p>
       <w:pPr>
         <w:pStyle w:val="Ttulo2"/>
       </w:pPr>
-      <w:bookmarkStart w:id="3" w:name="_Toc209714510"/>
-      <w:r>
-        <w:t>[RNF01]</w:t>
-      </w:r>
-      <w:bookmarkEnd w:id="3"/>
-      <w:r>
-        <w:t xml:space="preserve"> </w:t>
+      <w:bookmarkStart w:id="17" w:name="_Toc209821994"/>
+      <w:r>
+        <w:t xml:space="preserve">[RN05] </w:t>
+      </w:r>
+      <w:r>
+        <w:t>Página de clientes</w:t>
+      </w:r>
+      <w:bookmarkEnd w:id="17"/>
+    </w:p>
+    <w:p>
+      <w:r>
+        <w:t>A página para clientes deverá conter uma tabela listando os clientes cadastrados e um botão para cadastrar um novo cliente.</w:t>
       </w:r>
     </w:p>
     <w:p/>
     <w:p>
       <w:pPr>
-        <w:jc w:val="left"/>
-      </w:pPr>
-      <w:r>
-        <w:br w:type="page"/>
-      </w:r>
-    </w:p>
-    <w:p>
-      <w:pPr>
-        <w:pStyle w:val="Ttulo1"/>
-      </w:pPr>
-      <w:bookmarkStart w:id="4" w:name="_Toc209714511"/>
+        <w:pStyle w:val="Ttulo2"/>
+      </w:pPr>
+      <w:bookmarkStart w:id="18" w:name="_Toc209821995"/>
+      <w:r>
+        <w:t>[RN06] Página de veículos</w:t>
+      </w:r>
+      <w:bookmarkEnd w:id="18"/>
+    </w:p>
+    <w:p>
+      <w:r>
+        <w:t>A página para veículos deverá conter uma tabela listando os veículos cadastrados e um botão para cadastrar um novo veículo.</w:t>
+      </w:r>
+    </w:p>
+    <w:p/>
+    <w:p>
+      <w:pPr>
+        <w:pStyle w:val="Ttulo2"/>
+      </w:pPr>
+      <w:bookmarkStart w:id="19" w:name="_Toc209821996"/>
+      <w:r>
+        <w:t>[RN07] Página de mensagens</w:t>
+      </w:r>
+      <w:bookmarkEnd w:id="19"/>
+    </w:p>
+    <w:p>
+      <w:r>
+        <w:t>A página para mensagens deverá conter uma tabela listando as mensagens cadastradas e um botão para cadastrar uma nova mensagem.</w:t>
+      </w:r>
+    </w:p>
+    <w:p/>
+    <w:p>
+      <w:pPr>
+        <w:pStyle w:val="Ttulo2"/>
+      </w:pPr>
+      <w:bookmarkStart w:id="20" w:name="_Toc209821997"/>
+      <w:r>
+        <w:t>[RN08] Página de lembretes</w:t>
+      </w:r>
+      <w:bookmarkEnd w:id="20"/>
+    </w:p>
+    <w:p>
+      <w:r>
+        <w:t>A página para lembretes deverá conter uma tabela listando as mensagens cadastradas e um botão para cadastrar um novo lembrete.</w:t>
+      </w:r>
+    </w:p>
+    <w:p/>
+    <w:p>
+      <w:pPr>
+        <w:pStyle w:val="Ttulo2"/>
+      </w:pPr>
+      <w:bookmarkStart w:id="21" w:name="_Toc209821998"/>
       <w:r>
         <w:lastRenderedPageBreak/>
-        <w:t>REGRAS DE NEGÓCIO</w:t>
-      </w:r>
-      <w:bookmarkEnd w:id="4"/>
+        <w:t>[RN09] Menu para navegar nas páginas do sistema</w:t>
+      </w:r>
+      <w:bookmarkEnd w:id="21"/>
+    </w:p>
+    <w:p>
+      <w:r>
+        <w:t>Em todas as páginas do sistema (Clientes, Veículos, Mensagens e Lembretes) deverá haver um menu para possibilitar a navegação em outras páginas.</w:t>
+      </w:r>
     </w:p>
     <w:p/>
     <w:p>
       <w:pPr>
         <w:pStyle w:val="Ttulo2"/>
       </w:pPr>
-      <w:bookmarkStart w:id="5" w:name="_Toc209714512"/>
-      <w:r>
-        <w:t>[RN01] Campos de cadastro de cliente</w:t>
-      </w:r>
-      <w:bookmarkEnd w:id="5"/>
+      <w:bookmarkStart w:id="22" w:name="_Toc209821999"/>
+      <w:r>
+        <w:t>[RN10] Página inicial</w:t>
+      </w:r>
+      <w:bookmarkEnd w:id="22"/>
+    </w:p>
+    <w:p>
+      <w:r>
+        <w:t>A página inicial do sistema deverá incluir opções de navegação entre páginas para o usuário, sendo: Clientes, Veículos, Mensagens, Lembretes.</w:t>
+      </w:r>
     </w:p>
     <w:p/>
     <w:p/>
     <w:sectPr>
-      <w:headerReference w:type="even" r:id="rId8"/>
-      <w:headerReference w:type="default" r:id="rId9"/>
-      <w:footerReference w:type="even" r:id="rId10"/>
-      <w:footerReference w:type="default" r:id="rId11"/>
-      <w:headerReference w:type="first" r:id="rId12"/>
-      <w:footerReference w:type="first" r:id="rId13"/>
+      <w:headerReference w:type="even" r:id="rId12"/>
+      <w:headerReference w:type="default" r:id="rId13"/>
+      <w:footerReference w:type="even" r:id="rId14"/>
+      <w:footerReference w:type="default" r:id="rId15"/>
+      <w:headerReference w:type="first" r:id="rId16"/>
+      <w:footerReference w:type="first" r:id="rId17"/>
       <w:pgSz w:w="11906" w:h="16838"/>
       <w:pgMar w:top="1417" w:right="1701" w:bottom="1417" w:left="1701" w:header="708" w:footer="708" w:gutter="0"/>
       <w:cols w:space="708"/>
@@ -852,6 +3526,46 @@
     </w:sectPr>
   </w:body>
 </w:document>
+</file>
+
+<file path=word/comments.xml><?xml version="1.0" encoding="utf-8"?>
+<w:comments xmlns:wpc="http://schemas.microsoft.com/office/word/2010/wordprocessingCanvas" xmlns:cx="http://schemas.microsoft.com/office/drawing/2014/chartex" xmlns:cx1="http://schemas.microsoft.com/office/drawing/2015/9/8/chartex" xmlns:cx2="http://schemas.microsoft.com/office/drawing/2015/10/21/chartex" xmlns:cx3="http://schemas.microsoft.com/office/drawing/2016/5/9/chartex" xmlns:cx4="http://schemas.microsoft.com/office/drawing/2016/5/10/chartex" xmlns:cx5="http://schemas.microsoft.com/office/drawing/2016/5/11/chartex" xmlns:cx6="http://schemas.microsoft.com/office/drawing/2016/5/12/chartex" xmlns:cx7="http://schemas.microsoft.com/office/drawing/2016/5/13/chartex" xmlns:cx8="http://schemas.microsoft.com/office/drawing/2016/5/14/chartex" xmlns:mc="http://schemas.openxmlformats.org/markup-compatibility/2006" xmlns:aink="http://schemas.microsoft.com/office/drawing/2016/ink" xmlns:am3d="http://schemas.microsoft.com/office/drawing/2017/model3d" xmlns:o="urn:schemas-microsoft-com:office:office" xmlns:oel="http://schemas.microsoft.com/office/2019/extlst" xmlns:r="http://schemas.openxmlformats.org/officeDocument/2006/relationships" xmlns:m="http://schemas.openxmlformats.org/officeDocument/2006/math" xmlns:v="urn:schemas-microsoft-com:vml" xmlns:wp14="http://schemas.microsoft.com/office/word/2010/wordprocessingDrawing" xmlns:wp="http://schemas.openxmlformats.org/drawingml/2006/wordprocessingDrawing" xmlns:w10="urn:schemas-microsoft-com:office:word" xmlns:w="http://schemas.openxmlformats.org/wordprocessingml/2006/main" xmlns:w14="http://schemas.microsoft.com/office/word/2010/wordml" xmlns:w15="http://schemas.microsoft.com/office/word/2012/wordml" xmlns:w16cex="http://schemas.microsoft.com/office/word/2018/wordml/cex" xmlns:w16cid="http://schemas.microsoft.com/office/word/2016/wordml/cid" xmlns:w16="http://schemas.microsoft.com/office/word/2018/wordml" xmlns:w16du="http://schemas.microsoft.com/office/word/2023/wordml/word16du" xmlns:w16sdtdh="http://schemas.microsoft.com/office/word/2020/wordml/sdtdatahash" xmlns:w16sdtfl="http://schemas.microsoft.com/office/word/2024/wordml/sdtformatlock" xmlns:w16se="http://schemas.microsoft.com/office/word/2015/wordml/symex" xmlns:wpg="http://schemas.microsoft.com/office/word/2010/wordprocessingGroup" xmlns:wpi="http://schemas.microsoft.com/office/word/2010/wordprocessingInk" xmlns:wne="http://schemas.microsoft.com/office/word/2006/wordml" xmlns:wps="http://schemas.microsoft.com/office/word/2010/wordprocessingShape" mc:Ignorable="w14 w15 w16se w16cid w16 w16cex w16sdtdh w16sdtfl w16du wp14">
+  <w:comment w:id="15" w:author="Gabriella Xavier" w:date="2025-09-26T23:19:00Z" w:initials="GX">
+    <w:p>
+      <w:pPr>
+        <w:pStyle w:val="Textodecomentrio"/>
+        <w:jc w:val="left"/>
+      </w:pPr>
+      <w:r>
+        <w:rPr>
+          <w:rStyle w:val="Refdecomentrio"/>
+        </w:rPr>
+        <w:annotationRef/>
+      </w:r>
+      <w:r>
+        <w:t>Tirar dúvida com o Vi a respeito</w:t>
+      </w:r>
+    </w:p>
+  </w:comment>
+</w:comments>
+</file>
+
+<file path=word/commentsExtended.xml><?xml version="1.0" encoding="utf-8"?>
+<w15:commentsEx xmlns:wpc="http://schemas.microsoft.com/office/word/2010/wordprocessingCanvas" xmlns:cx="http://schemas.microsoft.com/office/drawing/2014/chartex" xmlns:cx1="http://schemas.microsoft.com/office/drawing/2015/9/8/chartex" xmlns:cx2="http://schemas.microsoft.com/office/drawing/2015/10/21/chartex" xmlns:cx3="http://schemas.microsoft.com/office/drawing/2016/5/9/chartex" xmlns:cx4="http://schemas.microsoft.com/office/drawing/2016/5/10/chartex" xmlns:cx5="http://schemas.microsoft.com/office/drawing/2016/5/11/chartex" xmlns:cx6="http://schemas.microsoft.com/office/drawing/2016/5/12/chartex" xmlns:cx7="http://schemas.microsoft.com/office/drawing/2016/5/13/chartex" xmlns:cx8="http://schemas.microsoft.com/office/drawing/2016/5/14/chartex" xmlns:mc="http://schemas.openxmlformats.org/markup-compatibility/2006" xmlns:aink="http://schemas.microsoft.com/office/drawing/2016/ink" xmlns:am3d="http://schemas.microsoft.com/office/drawing/2017/model3d" xmlns:o="urn:schemas-microsoft-com:office:office" xmlns:oel="http://schemas.microsoft.com/office/2019/extlst" xmlns:r="http://schemas.openxmlformats.org/officeDocument/2006/relationships" xmlns:m="http://schemas.openxmlformats.org/officeDocument/2006/math" xmlns:v="urn:schemas-microsoft-com:vml" xmlns:wp14="http://schemas.microsoft.com/office/word/2010/wordprocessingDrawing" xmlns:wp="http://schemas.openxmlformats.org/drawingml/2006/wordprocessingDrawing" xmlns:w10="urn:schemas-microsoft-com:office:word" xmlns:w="http://schemas.openxmlformats.org/wordprocessingml/2006/main" xmlns:w14="http://schemas.microsoft.com/office/word/2010/wordml" xmlns:w15="http://schemas.microsoft.com/office/word/2012/wordml" xmlns:w16cex="http://schemas.microsoft.com/office/word/2018/wordml/cex" xmlns:w16cid="http://schemas.microsoft.com/office/word/2016/wordml/cid" xmlns:w16="http://schemas.microsoft.com/office/word/2018/wordml" xmlns:w16du="http://schemas.microsoft.com/office/word/2023/wordml/word16du" xmlns:w16sdtdh="http://schemas.microsoft.com/office/word/2020/wordml/sdtdatahash" xmlns:w16sdtfl="http://schemas.microsoft.com/office/word/2024/wordml/sdtformatlock" xmlns:w16se="http://schemas.microsoft.com/office/word/2015/wordml/symex" xmlns:wpg="http://schemas.microsoft.com/office/word/2010/wordprocessingGroup" xmlns:wpi="http://schemas.microsoft.com/office/word/2010/wordprocessingInk" xmlns:wne="http://schemas.microsoft.com/office/word/2006/wordml" xmlns:wps="http://schemas.microsoft.com/office/word/2010/wordprocessingShape" mc:Ignorable="w14 w15 w16se w16cid w16 w16cex w16sdtdh w16sdtfl w16du wp14">
+  <w15:commentEx w15:paraId="4249C5BF" w15:done="0"/>
+</w15:commentsEx>
+</file>
+
+<file path=word/commentsExtensible.xml><?xml version="1.0" encoding="utf-8"?>
+<w16cex:commentsExtensible xmlns:wpc="http://schemas.microsoft.com/office/word/2010/wordprocessingCanvas" xmlns:cx="http://schemas.microsoft.com/office/drawing/2014/chartex" xmlns:cx1="http://schemas.microsoft.com/office/drawing/2015/9/8/chartex" xmlns:cx2="http://schemas.microsoft.com/office/drawing/2015/10/21/chartex" xmlns:cx3="http://schemas.microsoft.com/office/drawing/2016/5/9/chartex" xmlns:cx4="http://schemas.microsoft.com/office/drawing/2016/5/10/chartex" xmlns:cx5="http://schemas.microsoft.com/office/drawing/2016/5/11/chartex" xmlns:cx6="http://schemas.microsoft.com/office/drawing/2016/5/12/chartex" xmlns:cx7="http://schemas.microsoft.com/office/drawing/2016/5/13/chartex" xmlns:cx8="http://schemas.microsoft.com/office/drawing/2016/5/14/chartex" xmlns:cr="http://schemas.microsoft.com/office/comments/2020/reactions" xmlns:mc="http://schemas.openxmlformats.org/markup-compatibility/2006" xmlns:aink="http://schemas.microsoft.com/office/drawing/2016/ink" xmlns:am3d="http://schemas.microsoft.com/office/drawing/2017/model3d" xmlns:o="urn:schemas-microsoft-com:office:office" xmlns:oel="http://schemas.microsoft.com/office/2019/extlst" xmlns:r="http://schemas.openxmlformats.org/officeDocument/2006/relationships" xmlns:m="http://schemas.openxmlformats.org/officeDocument/2006/math" xmlns:v="urn:schemas-microsoft-com:vml" xmlns:wp14="http://schemas.microsoft.com/office/word/2010/wordprocessingDrawing" xmlns:wp="http://schemas.openxmlformats.org/drawingml/2006/wordprocessingDrawing" xmlns:w10="urn:schemas-microsoft-com:office:word" xmlns:w="http://schemas.openxmlformats.org/wordprocessingml/2006/main" xmlns:w14="http://schemas.microsoft.com/office/word/2010/wordml" xmlns:w15="http://schemas.microsoft.com/office/word/2012/wordml" xmlns:w16cex="http://schemas.microsoft.com/office/word/2018/wordml/cex" xmlns:w16cid="http://schemas.microsoft.com/office/word/2016/wordml/cid" xmlns:w16="http://schemas.microsoft.com/office/word/2018/wordml" xmlns:w16du="http://schemas.microsoft.com/office/word/2023/wordml/word16du" xmlns:w16sdtdh="http://schemas.microsoft.com/office/word/2020/wordml/sdtdatahash" xmlns:w16sdtfl="http://schemas.microsoft.com/office/word/2024/wordml/sdtformatlock" xmlns:w16se="http://schemas.microsoft.com/office/word/2015/wordml/symex" xmlns:wpg="http://schemas.microsoft.com/office/word/2010/wordprocessingGroup" xmlns:wpi="http://schemas.microsoft.com/office/word/2010/wordprocessingInk" xmlns:wne="http://schemas.microsoft.com/office/word/2006/wordml" xmlns:wps="http://schemas.microsoft.com/office/word/2010/wordprocessingShape" mc:Ignorable="w14 w15 w16se w16cid w16 w16cex w16sdtdh w16sdtfl cr w16du wp14">
+  <w16cex:commentExtensible w16cex:durableId="477746DD" w16cex:dateUtc="2025-09-27T02:19:00Z"/>
+</w16cex:commentsExtensible>
+</file>
+
+<file path=word/commentsIds.xml><?xml version="1.0" encoding="utf-8"?>
+<w16cid:commentsIds xmlns:wpc="http://schemas.microsoft.com/office/word/2010/wordprocessingCanvas" xmlns:cx="http://schemas.microsoft.com/office/drawing/2014/chartex" xmlns:cx1="http://schemas.microsoft.com/office/drawing/2015/9/8/chartex" xmlns:cx2="http://schemas.microsoft.com/office/drawing/2015/10/21/chartex" xmlns:cx3="http://schemas.microsoft.com/office/drawing/2016/5/9/chartex" xmlns:cx4="http://schemas.microsoft.com/office/drawing/2016/5/10/chartex" xmlns:cx5="http://schemas.microsoft.com/office/drawing/2016/5/11/chartex" xmlns:cx6="http://schemas.microsoft.com/office/drawing/2016/5/12/chartex" xmlns:cx7="http://schemas.microsoft.com/office/drawing/2016/5/13/chartex" xmlns:cx8="http://schemas.microsoft.com/office/drawing/2016/5/14/chartex" xmlns:mc="http://schemas.openxmlformats.org/markup-compatibility/2006" xmlns:aink="http://schemas.microsoft.com/office/drawing/2016/ink" xmlns:am3d="http://schemas.microsoft.com/office/drawing/2017/model3d" xmlns:o="urn:schemas-microsoft-com:office:office" xmlns:oel="http://schemas.microsoft.com/office/2019/extlst" xmlns:r="http://schemas.openxmlformats.org/officeDocument/2006/relationships" xmlns:m="http://schemas.openxmlformats.org/officeDocument/2006/math" xmlns:v="urn:schemas-microsoft-com:vml" xmlns:wp14="http://schemas.microsoft.com/office/word/2010/wordprocessingDrawing" xmlns:wp="http://schemas.openxmlformats.org/drawingml/2006/wordprocessingDrawing" xmlns:w10="urn:schemas-microsoft-com:office:word" xmlns:w="http://schemas.openxmlformats.org/wordprocessingml/2006/main" xmlns:w14="http://schemas.microsoft.com/office/word/2010/wordml" xmlns:w15="http://schemas.microsoft.com/office/word/2012/wordml" xmlns:w16cex="http://schemas.microsoft.com/office/word/2018/wordml/cex" xmlns:w16cid="http://schemas.microsoft.com/office/word/2016/wordml/cid" xmlns:w16="http://schemas.microsoft.com/office/word/2018/wordml" xmlns:w16du="http://schemas.microsoft.com/office/word/2023/wordml/word16du" xmlns:w16sdtdh="http://schemas.microsoft.com/office/word/2020/wordml/sdtdatahash" xmlns:w16sdtfl="http://schemas.microsoft.com/office/word/2024/wordml/sdtformatlock" xmlns:w16se="http://schemas.microsoft.com/office/word/2015/wordml/symex" xmlns:wpg="http://schemas.microsoft.com/office/word/2010/wordprocessingGroup" xmlns:wpi="http://schemas.microsoft.com/office/word/2010/wordprocessingInk" xmlns:wne="http://schemas.microsoft.com/office/word/2006/wordml" xmlns:wps="http://schemas.microsoft.com/office/word/2010/wordprocessingShape" mc:Ignorable="w14 w15 w16se w16cid w16 w16cex w16sdtdh w16sdtfl w16du wp14">
+  <w16cid:commentId w16cid:paraId="4249C5BF" w16cid:durableId="477746DD"/>
+</w16cid:commentsIds>
 </file>
 
 <file path=word/endnotes.xml><?xml version="1.0" encoding="utf-8"?>
@@ -1135,10 +3849,133 @@
       </w:pPr>
     </w:lvl>
   </w:abstractNum>
+  <w:abstractNum w:abstractNumId="1" w15:restartNumberingAfterBreak="0">
+    <w:nsid w:val="45EF2733"/>
+    <w:multiLevelType w:val="hybridMultilevel"/>
+    <w:tmpl w:val="005E75FA"/>
+    <w:lvl w:ilvl="0" w:tplc="B950A554">
+      <w:numFmt w:val="bullet"/>
+      <w:lvlText w:val=""/>
+      <w:lvlJc w:val="left"/>
+      <w:pPr>
+        <w:ind w:left="720" w:hanging="360"/>
+      </w:pPr>
+      <w:rPr>
+        <w:rFonts w:ascii="Symbol" w:eastAsiaTheme="minorHAnsi" w:hAnsi="Symbol" w:cstheme="minorBidi" w:hint="default"/>
+      </w:rPr>
+    </w:lvl>
+    <w:lvl w:ilvl="1" w:tplc="04160003" w:tentative="1">
+      <w:start w:val="1"/>
+      <w:numFmt w:val="bullet"/>
+      <w:lvlText w:val="o"/>
+      <w:lvlJc w:val="left"/>
+      <w:pPr>
+        <w:ind w:left="1440" w:hanging="360"/>
+      </w:pPr>
+      <w:rPr>
+        <w:rFonts w:ascii="Courier New" w:hAnsi="Courier New" w:cs="Courier New" w:hint="default"/>
+      </w:rPr>
+    </w:lvl>
+    <w:lvl w:ilvl="2" w:tplc="04160005" w:tentative="1">
+      <w:start w:val="1"/>
+      <w:numFmt w:val="bullet"/>
+      <w:lvlText w:val=""/>
+      <w:lvlJc w:val="left"/>
+      <w:pPr>
+        <w:ind w:left="2160" w:hanging="360"/>
+      </w:pPr>
+      <w:rPr>
+        <w:rFonts w:ascii="Wingdings" w:hAnsi="Wingdings" w:hint="default"/>
+      </w:rPr>
+    </w:lvl>
+    <w:lvl w:ilvl="3" w:tplc="04160001" w:tentative="1">
+      <w:start w:val="1"/>
+      <w:numFmt w:val="bullet"/>
+      <w:lvlText w:val=""/>
+      <w:lvlJc w:val="left"/>
+      <w:pPr>
+        <w:ind w:left="2880" w:hanging="360"/>
+      </w:pPr>
+      <w:rPr>
+        <w:rFonts w:ascii="Symbol" w:hAnsi="Symbol" w:hint="default"/>
+      </w:rPr>
+    </w:lvl>
+    <w:lvl w:ilvl="4" w:tplc="04160003" w:tentative="1">
+      <w:start w:val="1"/>
+      <w:numFmt w:val="bullet"/>
+      <w:lvlText w:val="o"/>
+      <w:lvlJc w:val="left"/>
+      <w:pPr>
+        <w:ind w:left="3600" w:hanging="360"/>
+      </w:pPr>
+      <w:rPr>
+        <w:rFonts w:ascii="Courier New" w:hAnsi="Courier New" w:cs="Courier New" w:hint="default"/>
+      </w:rPr>
+    </w:lvl>
+    <w:lvl w:ilvl="5" w:tplc="04160005" w:tentative="1">
+      <w:start w:val="1"/>
+      <w:numFmt w:val="bullet"/>
+      <w:lvlText w:val=""/>
+      <w:lvlJc w:val="left"/>
+      <w:pPr>
+        <w:ind w:left="4320" w:hanging="360"/>
+      </w:pPr>
+      <w:rPr>
+        <w:rFonts w:ascii="Wingdings" w:hAnsi="Wingdings" w:hint="default"/>
+      </w:rPr>
+    </w:lvl>
+    <w:lvl w:ilvl="6" w:tplc="04160001" w:tentative="1">
+      <w:start w:val="1"/>
+      <w:numFmt w:val="bullet"/>
+      <w:lvlText w:val=""/>
+      <w:lvlJc w:val="left"/>
+      <w:pPr>
+        <w:ind w:left="5040" w:hanging="360"/>
+      </w:pPr>
+      <w:rPr>
+        <w:rFonts w:ascii="Symbol" w:hAnsi="Symbol" w:hint="default"/>
+      </w:rPr>
+    </w:lvl>
+    <w:lvl w:ilvl="7" w:tplc="04160003" w:tentative="1">
+      <w:start w:val="1"/>
+      <w:numFmt w:val="bullet"/>
+      <w:lvlText w:val="o"/>
+      <w:lvlJc w:val="left"/>
+      <w:pPr>
+        <w:ind w:left="5760" w:hanging="360"/>
+      </w:pPr>
+      <w:rPr>
+        <w:rFonts w:ascii="Courier New" w:hAnsi="Courier New" w:cs="Courier New" w:hint="default"/>
+      </w:rPr>
+    </w:lvl>
+    <w:lvl w:ilvl="8" w:tplc="04160005" w:tentative="1">
+      <w:start w:val="1"/>
+      <w:numFmt w:val="bullet"/>
+      <w:lvlText w:val=""/>
+      <w:lvlJc w:val="left"/>
+      <w:pPr>
+        <w:ind w:left="6480" w:hanging="360"/>
+      </w:pPr>
+      <w:rPr>
+        <w:rFonts w:ascii="Wingdings" w:hAnsi="Wingdings" w:hint="default"/>
+      </w:rPr>
+    </w:lvl>
+  </w:abstractNum>
   <w:num w:numId="1" w16cid:durableId="496503595">
     <w:abstractNumId w:val="0"/>
   </w:num>
+  <w:num w:numId="2" w16cid:durableId="212425385">
+    <w:abstractNumId w:val="1"/>
+  </w:num>
 </w:numbering>
+</file>
+
+<file path=word/people.xml><?xml version="1.0" encoding="utf-8"?>
+<w15:people xmlns:wpc="http://schemas.microsoft.com/office/word/2010/wordprocessingCanvas" xmlns:cx="http://schemas.microsoft.com/office/drawing/2014/chartex" xmlns:cx1="http://schemas.microsoft.com/office/drawing/2015/9/8/chartex" xmlns:cx2="http://schemas.microsoft.com/office/drawing/2015/10/21/chartex" xmlns:cx3="http://schemas.microsoft.com/office/drawing/2016/5/9/chartex" xmlns:cx4="http://schemas.microsoft.com/office/drawing/2016/5/10/chartex" xmlns:cx5="http://schemas.microsoft.com/office/drawing/2016/5/11/chartex" xmlns:cx6="http://schemas.microsoft.com/office/drawing/2016/5/12/chartex" xmlns:cx7="http://schemas.microsoft.com/office/drawing/2016/5/13/chartex" xmlns:cx8="http://schemas.microsoft.com/office/drawing/2016/5/14/chartex" xmlns:mc="http://schemas.openxmlformats.org/markup-compatibility/2006" xmlns:aink="http://schemas.microsoft.com/office/drawing/2016/ink" xmlns:am3d="http://schemas.microsoft.com/office/drawing/2017/model3d" xmlns:o="urn:schemas-microsoft-com:office:office" xmlns:oel="http://schemas.microsoft.com/office/2019/extlst" xmlns:r="http://schemas.openxmlformats.org/officeDocument/2006/relationships" xmlns:m="http://schemas.openxmlformats.org/officeDocument/2006/math" xmlns:v="urn:schemas-microsoft-com:vml" xmlns:wp14="http://schemas.microsoft.com/office/word/2010/wordprocessingDrawing" xmlns:wp="http://schemas.openxmlformats.org/drawingml/2006/wordprocessingDrawing" xmlns:w10="urn:schemas-microsoft-com:office:word" xmlns:w="http://schemas.openxmlformats.org/wordprocessingml/2006/main" xmlns:w14="http://schemas.microsoft.com/office/word/2010/wordml" xmlns:w15="http://schemas.microsoft.com/office/word/2012/wordml" xmlns:w16cex="http://schemas.microsoft.com/office/word/2018/wordml/cex" xmlns:w16cid="http://schemas.microsoft.com/office/word/2016/wordml/cid" xmlns:w16="http://schemas.microsoft.com/office/word/2018/wordml" xmlns:w16du="http://schemas.microsoft.com/office/word/2023/wordml/word16du" xmlns:w16sdtdh="http://schemas.microsoft.com/office/word/2020/wordml/sdtdatahash" xmlns:w16sdtfl="http://schemas.microsoft.com/office/word/2024/wordml/sdtformatlock" xmlns:w16se="http://schemas.microsoft.com/office/word/2015/wordml/symex" xmlns:wpg="http://schemas.microsoft.com/office/word/2010/wordprocessingGroup" xmlns:wpi="http://schemas.microsoft.com/office/word/2010/wordprocessingInk" xmlns:wne="http://schemas.microsoft.com/office/word/2006/wordml" xmlns:wps="http://schemas.microsoft.com/office/word/2010/wordprocessingShape" mc:Ignorable="w14 w15 w16se w16cid w16 w16cex w16sdtdh w16sdtfl w16du wp14">
+  <w15:person w15:author="Gabriella Xavier">
+    <w15:presenceInfo w15:providerId="None" w15:userId="Gabriella Xavier"/>
+  </w15:person>
+</w15:people>
 </file>
 
 <file path=word/styles.xml><?xml version="1.0" encoding="utf-8"?>
@@ -1541,7 +4378,7 @@
   <w:style w:type="paragraph" w:default="1" w:styleId="Normal">
     <w:name w:val="Normal"/>
     <w:qFormat/>
-    <w:rsid w:val="000D215A"/>
+    <w:rsid w:val="0055273C"/>
     <w:pPr>
       <w:jc w:val="both"/>
     </w:pPr>
@@ -1579,10 +4416,13 @@
     <w:uiPriority w:val="9"/>
     <w:unhideWhenUsed/>
     <w:qFormat/>
-    <w:rsid w:val="000D215A"/>
+    <w:rsid w:val="00111C52"/>
     <w:pPr>
       <w:outlineLvl w:val="1"/>
     </w:pPr>
+    <w:rPr>
+      <w:sz w:val="24"/>
+    </w:rPr>
   </w:style>
   <w:style w:type="paragraph" w:styleId="Ttulo3">
     <w:name w:val="heading 3"/>
@@ -1812,11 +4652,11 @@
     <w:basedOn w:val="Fontepargpadro"/>
     <w:link w:val="Ttulo2"/>
     <w:uiPriority w:val="9"/>
-    <w:rsid w:val="000D215A"/>
+    <w:rsid w:val="00111C52"/>
     <w:rPr>
       <w:rFonts w:ascii="Arial" w:eastAsiaTheme="majorEastAsia" w:hAnsi="Arial" w:cstheme="majorBidi"/>
       <w:b/>
-      <w:sz w:val="28"/>
+      <w:sz w:val="24"/>
       <w:szCs w:val="40"/>
     </w:rPr>
   </w:style>
@@ -2195,6 +5035,93 @@
       <w:sz w:val="24"/>
     </w:rPr>
   </w:style>
+  <w:style w:type="table" w:styleId="Tabelacomgrade">
+    <w:name w:val="Table Grid"/>
+    <w:basedOn w:val="Tabelanormal"/>
+    <w:uiPriority w:val="39"/>
+    <w:rsid w:val="008F5C44"/>
+    <w:pPr>
+      <w:spacing w:after="0" w:line="240" w:lineRule="auto"/>
+    </w:pPr>
+    <w:tblPr>
+      <w:tblBorders>
+        <w:top w:val="single" w:sz="4" w:space="0" w:color="auto"/>
+        <w:left w:val="single" w:sz="4" w:space="0" w:color="auto"/>
+        <w:bottom w:val="single" w:sz="4" w:space="0" w:color="auto"/>
+        <w:right w:val="single" w:sz="4" w:space="0" w:color="auto"/>
+        <w:insideH w:val="single" w:sz="4" w:space="0" w:color="auto"/>
+        <w:insideV w:val="single" w:sz="4" w:space="0" w:color="auto"/>
+      </w:tblBorders>
+    </w:tblPr>
+  </w:style>
+  <w:style w:type="character" w:styleId="Refdecomentrio">
+    <w:name w:val="annotation reference"/>
+    <w:basedOn w:val="Fontepargpadro"/>
+    <w:uiPriority w:val="99"/>
+    <w:semiHidden/>
+    <w:unhideWhenUsed/>
+    <w:rsid w:val="0055273C"/>
+    <w:rPr>
+      <w:sz w:val="16"/>
+      <w:szCs w:val="16"/>
+    </w:rPr>
+  </w:style>
+  <w:style w:type="paragraph" w:styleId="Textodecomentrio">
+    <w:name w:val="annotation text"/>
+    <w:basedOn w:val="Normal"/>
+    <w:link w:val="TextodecomentrioChar"/>
+    <w:uiPriority w:val="99"/>
+    <w:unhideWhenUsed/>
+    <w:rsid w:val="0055273C"/>
+    <w:pPr>
+      <w:spacing w:line="240" w:lineRule="auto"/>
+    </w:pPr>
+    <w:rPr>
+      <w:sz w:val="20"/>
+      <w:szCs w:val="20"/>
+    </w:rPr>
+  </w:style>
+  <w:style w:type="character" w:customStyle="1" w:styleId="TextodecomentrioChar">
+    <w:name w:val="Texto de comentário Char"/>
+    <w:basedOn w:val="Fontepargpadro"/>
+    <w:link w:val="Textodecomentrio"/>
+    <w:uiPriority w:val="99"/>
+    <w:rsid w:val="0055273C"/>
+    <w:rPr>
+      <w:rFonts w:ascii="Arial" w:hAnsi="Arial"/>
+      <w:sz w:val="20"/>
+      <w:szCs w:val="20"/>
+    </w:rPr>
+  </w:style>
+  <w:style w:type="paragraph" w:styleId="Assuntodocomentrio">
+    <w:name w:val="annotation subject"/>
+    <w:basedOn w:val="Textodecomentrio"/>
+    <w:next w:val="Textodecomentrio"/>
+    <w:link w:val="AssuntodocomentrioChar"/>
+    <w:uiPriority w:val="99"/>
+    <w:semiHidden/>
+    <w:unhideWhenUsed/>
+    <w:rsid w:val="0055273C"/>
+    <w:rPr>
+      <w:b/>
+      <w:bCs/>
+    </w:rPr>
+  </w:style>
+  <w:style w:type="character" w:customStyle="1" w:styleId="AssuntodocomentrioChar">
+    <w:name w:val="Assunto do comentário Char"/>
+    <w:basedOn w:val="TextodecomentrioChar"/>
+    <w:link w:val="Assuntodocomentrio"/>
+    <w:uiPriority w:val="99"/>
+    <w:semiHidden/>
+    <w:rsid w:val="0055273C"/>
+    <w:rPr>
+      <w:rFonts w:ascii="Arial" w:hAnsi="Arial"/>
+      <w:b/>
+      <w:bCs/>
+      <w:sz w:val="20"/>
+      <w:szCs w:val="20"/>
+    </w:rPr>
+  </w:style>
 </w:styles>
 </file>
 

</xml_diff>

<commit_message>
Ajustes RNs 01 e 03
</commit_message>
<xml_diff>
--- a/Requisitos/Boomerang - Requisitos e Regras de Negócio.docx
+++ b/Requisitos/Boomerang - Requisitos e Regras de Negócio.docx
@@ -1948,15 +1948,7 @@
       </w:pPr>
       <w:bookmarkStart w:id="1" w:name="_Toc209824979"/>
       <w:r>
-        <w:t>[RF01</w:t>
-      </w:r>
-      <w:proofErr w:type="gramStart"/>
-      <w:r>
-        <w:t>] Cadastrar</w:t>
-      </w:r>
-      <w:proofErr w:type="gramEnd"/>
-      <w:r>
-        <w:t xml:space="preserve"> cliente</w:t>
+        <w:t>[RF01] Cadastrar cliente</w:t>
       </w:r>
       <w:r>
         <w:t>s</w:t>
@@ -1975,15 +1967,7 @@
       </w:pPr>
       <w:bookmarkStart w:id="2" w:name="_Toc209824980"/>
       <w:r>
-        <w:t>[RF02</w:t>
-      </w:r>
-      <w:proofErr w:type="gramStart"/>
-      <w:r>
-        <w:t>] Cadastrar</w:t>
-      </w:r>
-      <w:proofErr w:type="gramEnd"/>
-      <w:r>
-        <w:t xml:space="preserve"> veículos</w:t>
+        <w:t>[RF02] Cadastrar veículos</w:t>
       </w:r>
       <w:bookmarkEnd w:id="2"/>
     </w:p>
@@ -1999,15 +1983,7 @@
       </w:pPr>
       <w:bookmarkStart w:id="3" w:name="_Toc209824981"/>
       <w:r>
-        <w:t>[RF03</w:t>
-      </w:r>
-      <w:proofErr w:type="gramStart"/>
-      <w:r>
-        <w:t>] Cadastrar</w:t>
-      </w:r>
-      <w:proofErr w:type="gramEnd"/>
-      <w:r>
-        <w:t xml:space="preserve"> mensagens</w:t>
+        <w:t>[RF03] Cadastrar mensagens</w:t>
       </w:r>
       <w:bookmarkEnd w:id="3"/>
     </w:p>
@@ -2023,15 +1999,7 @@
       </w:pPr>
       <w:bookmarkStart w:id="4" w:name="_Toc209824982"/>
       <w:r>
-        <w:t>[RF04</w:t>
-      </w:r>
-      <w:proofErr w:type="gramStart"/>
-      <w:r>
-        <w:t>] Cadastrar</w:t>
-      </w:r>
-      <w:proofErr w:type="gramEnd"/>
-      <w:r>
-        <w:t xml:space="preserve"> lembretes</w:t>
+        <w:t>[RF04] Cadastrar lembretes</w:t>
       </w:r>
       <w:bookmarkEnd w:id="4"/>
     </w:p>
@@ -2047,15 +2015,7 @@
       </w:pPr>
       <w:bookmarkStart w:id="5" w:name="_Toc209824983"/>
       <w:r>
-        <w:t>[RF05</w:t>
-      </w:r>
-      <w:proofErr w:type="gramStart"/>
-      <w:r>
-        <w:t>] Listar</w:t>
-      </w:r>
-      <w:proofErr w:type="gramEnd"/>
-      <w:r>
-        <w:t xml:space="preserve"> clientes cadastrados</w:t>
+        <w:t>[RF05] Listar clientes cadastrados</w:t>
       </w:r>
       <w:bookmarkEnd w:id="5"/>
     </w:p>
@@ -2071,15 +2031,7 @@
       </w:pPr>
       <w:bookmarkStart w:id="6" w:name="_Toc209824984"/>
       <w:r>
-        <w:t>[RF06</w:t>
-      </w:r>
-      <w:proofErr w:type="gramStart"/>
-      <w:r>
-        <w:t>] Listar</w:t>
-      </w:r>
-      <w:proofErr w:type="gramEnd"/>
-      <w:r>
-        <w:t xml:space="preserve"> veículos cadastrados</w:t>
+        <w:t>[RF06] Listar veículos cadastrados</w:t>
       </w:r>
       <w:bookmarkEnd w:id="6"/>
     </w:p>
@@ -2095,15 +2047,7 @@
       </w:pPr>
       <w:bookmarkStart w:id="7" w:name="_Toc209824985"/>
       <w:r>
-        <w:t>[RF07</w:t>
-      </w:r>
-      <w:proofErr w:type="gramStart"/>
-      <w:r>
-        <w:t>] Listar</w:t>
-      </w:r>
-      <w:proofErr w:type="gramEnd"/>
-      <w:r>
-        <w:t xml:space="preserve"> mensagens cadastradas</w:t>
+        <w:t>[RF07] Listar mensagens cadastradas</w:t>
       </w:r>
       <w:bookmarkEnd w:id="7"/>
     </w:p>
@@ -2119,15 +2063,7 @@
       </w:pPr>
       <w:bookmarkStart w:id="8" w:name="_Toc209824986"/>
       <w:r>
-        <w:t>[RF08</w:t>
-      </w:r>
-      <w:proofErr w:type="gramStart"/>
-      <w:r>
-        <w:t>] Listar</w:t>
-      </w:r>
-      <w:proofErr w:type="gramEnd"/>
-      <w:r>
-        <w:t xml:space="preserve"> os lembretes cadastrados</w:t>
+        <w:t>[RF08] Listar os lembretes cadastrados</w:t>
       </w:r>
       <w:bookmarkEnd w:id="8"/>
     </w:p>
@@ -2587,6 +2523,9 @@
             <w:r>
               <w:t>Para informações adicionais sobre o cliente</w:t>
             </w:r>
+            <w:r>
+              <w:t>. Incluir limite de 150 caracteres</w:t>
+            </w:r>
           </w:p>
         </w:tc>
       </w:tr>
@@ -2734,11 +2673,9 @@
             <w:pPr>
               <w:jc w:val="center"/>
             </w:pPr>
-            <w:proofErr w:type="spellStart"/>
             <w:r>
               <w:t>Combobox</w:t>
             </w:r>
-            <w:proofErr w:type="spellEnd"/>
           </w:p>
         </w:tc>
         <w:tc>
@@ -2959,11 +2896,9 @@
             <w:pPr>
               <w:jc w:val="center"/>
             </w:pPr>
-            <w:proofErr w:type="spellStart"/>
             <w:r>
               <w:t>Radiobutton</w:t>
             </w:r>
-            <w:proofErr w:type="spellEnd"/>
           </w:p>
         </w:tc>
         <w:tc>
@@ -3017,10 +2952,10 @@
         <w:tblLook w:val="04A0" w:firstRow="1" w:lastRow="0" w:firstColumn="1" w:lastColumn="0" w:noHBand="0" w:noVBand="1"/>
       </w:tblPr>
       <w:tblGrid>
-        <w:gridCol w:w="2113"/>
-        <w:gridCol w:w="1904"/>
-        <w:gridCol w:w="2217"/>
-        <w:gridCol w:w="2260"/>
+        <w:gridCol w:w="2138"/>
+        <w:gridCol w:w="1936"/>
+        <w:gridCol w:w="2137"/>
+        <w:gridCol w:w="2283"/>
       </w:tblGrid>
       <w:tr>
         <w:tc>
@@ -3080,35 +3015,40 @@
                 <w:bCs/>
               </w:rPr>
             </w:pPr>
-            <w:proofErr w:type="spellStart"/>
             <w:r>
               <w:rPr>
                 <w:b/>
                 <w:bCs/>
               </w:rPr>
-              <w:t>Obrigatoriedaded</w:t>
-            </w:r>
-            <w:proofErr w:type="spellEnd"/>
-          </w:p>
-        </w:tc>
-        <w:tc>
-          <w:tcPr>
-            <w:tcW w:w="2390" w:type="dxa"/>
-            <w:vAlign w:val="center"/>
-          </w:tcPr>
-          <w:p>
-            <w:pPr>
-              <w:jc w:val="center"/>
+              <w:t>Obrigatoriedade</w:t>
+            </w:r>
+            <w:r>
               <w:rPr>
                 <w:b/>
                 <w:bCs/>
               </w:rPr>
-            </w:pPr>
-            <w:r>
+              <w:t>’</w:t>
+            </w:r>
+          </w:p>
+        </w:tc>
+        <w:tc>
+          <w:tcPr>
+            <w:tcW w:w="2390" w:type="dxa"/>
+            <w:vAlign w:val="center"/>
+          </w:tcPr>
+          <w:p>
+            <w:pPr>
+              <w:jc w:val="center"/>
               <w:rPr>
                 <w:b/>
                 <w:bCs/>
               </w:rPr>
+            </w:pPr>
+            <w:r>
+              <w:rPr>
+                <w:b/>
+                <w:bCs/>
+              </w:rPr>
               <w:t>Observação</w:t>
             </w:r>
           </w:p>
@@ -3166,6 +3106,9 @@
             <w:pPr>
               <w:jc w:val="center"/>
             </w:pPr>
+            <w:r>
+              <w:t>Limite de 50 caracteres</w:t>
+            </w:r>
           </w:p>
         </w:tc>
       </w:tr>
@@ -3224,24 +3167,11 @@
             <w:r>
               <w:t xml:space="preserve">Limite de </w:t>
             </w:r>
-            <w:proofErr w:type="spellStart"/>
-            <w:r>
-              <w:t>xx</w:t>
-            </w:r>
-            <w:proofErr w:type="spellEnd"/>
-            <w:r>
-              <w:t xml:space="preserve"> </w:t>
-            </w:r>
-            <w:commentRangeStart w:id="17"/>
-            <w:r>
-              <w:t>caracteres</w:t>
-            </w:r>
-            <w:commentRangeEnd w:id="17"/>
-            <w:r>
-              <w:rPr>
-                <w:rStyle w:val="Refdecomentrio"/>
-              </w:rPr>
-              <w:commentReference w:id="17"/>
+            <w:r>
+              <w:t>150</w:t>
+            </w:r>
+            <w:r>
+              <w:t xml:space="preserve"> caracteres</w:t>
             </w:r>
           </w:p>
         </w:tc>
@@ -3253,12 +3183,11 @@
       <w:pPr>
         <w:pStyle w:val="Ttulo2"/>
       </w:pPr>
-      <w:bookmarkStart w:id="18" w:name="_Toc209824995"/>
-      <w:r>
-        <w:lastRenderedPageBreak/>
+      <w:bookmarkStart w:id="17" w:name="_Toc209824995"/>
+      <w:r>
         <w:t>[RN04] Campos de cadastro de lembretes</w:t>
       </w:r>
-      <w:bookmarkEnd w:id="18"/>
+      <w:bookmarkEnd w:id="17"/>
     </w:p>
     <w:p>
       <w:r>
@@ -3391,11 +3320,9 @@
             <w:pPr>
               <w:jc w:val="center"/>
             </w:pPr>
-            <w:proofErr w:type="spellStart"/>
             <w:r>
               <w:t>Combobox</w:t>
             </w:r>
-            <w:proofErr w:type="spellEnd"/>
           </w:p>
         </w:tc>
         <w:tc>
@@ -3451,11 +3378,9 @@
             <w:pPr>
               <w:jc w:val="center"/>
             </w:pPr>
-            <w:proofErr w:type="spellStart"/>
             <w:r>
               <w:t>Combobox</w:t>
             </w:r>
-            <w:proofErr w:type="spellEnd"/>
           </w:p>
         </w:tc>
         <w:tc>
@@ -3604,18 +3529,34 @@
       <w:pPr>
         <w:pStyle w:val="Ttulo2"/>
       </w:pPr>
-      <w:bookmarkStart w:id="19" w:name="_Toc209824996"/>
+      <w:bookmarkStart w:id="18" w:name="_Toc209824996"/>
       <w:r>
         <w:t xml:space="preserve">[RN05] </w:t>
       </w:r>
       <w:r>
         <w:t>Página de clientes</w:t>
       </w:r>
+      <w:bookmarkEnd w:id="18"/>
+    </w:p>
+    <w:p>
+      <w:r>
+        <w:t>A página para clientes deverá conter uma tabela listando os clientes cadastrados e um botão para cadastrar um novo cliente.</w:t>
+      </w:r>
+    </w:p>
+    <w:p/>
+    <w:p>
+      <w:pPr>
+        <w:pStyle w:val="Ttulo2"/>
+      </w:pPr>
+      <w:bookmarkStart w:id="19" w:name="_Toc209824997"/>
+      <w:r>
+        <w:t>[RN06] Página de veículos</w:t>
+      </w:r>
       <w:bookmarkEnd w:id="19"/>
     </w:p>
     <w:p>
       <w:r>
-        <w:t>A página para clientes deverá conter uma tabela listando os clientes cadastrados e um botão para cadastrar um novo cliente.</w:t>
+        <w:t>A página para veículos deverá conter uma tabela listando os veículos cadastrados e um botão para cadastrar um novo veículo.</w:t>
       </w:r>
     </w:p>
     <w:p/>
@@ -3623,15 +3564,15 @@
       <w:pPr>
         <w:pStyle w:val="Ttulo2"/>
       </w:pPr>
-      <w:bookmarkStart w:id="20" w:name="_Toc209824997"/>
-      <w:r>
-        <w:t>[RN06] Página de veículos</w:t>
+      <w:bookmarkStart w:id="20" w:name="_Toc209824998"/>
+      <w:r>
+        <w:t>[RN07] Página de mensagens</w:t>
       </w:r>
       <w:bookmarkEnd w:id="20"/>
     </w:p>
     <w:p>
       <w:r>
-        <w:t>A página para veículos deverá conter uma tabela listando os veículos cadastrados e um botão para cadastrar um novo veículo.</w:t>
+        <w:t>A página para mensagens deverá conter uma tabela listando as mensagens cadastradas e um botão para cadastrar uma nova mensagem.</w:t>
       </w:r>
     </w:p>
     <w:p/>
@@ -3639,15 +3580,15 @@
       <w:pPr>
         <w:pStyle w:val="Ttulo2"/>
       </w:pPr>
-      <w:bookmarkStart w:id="21" w:name="_Toc209824998"/>
-      <w:r>
-        <w:t>[RN07] Página de mensagens</w:t>
+      <w:bookmarkStart w:id="21" w:name="_Toc209824999"/>
+      <w:r>
+        <w:t>[RN08] Página de lembretes</w:t>
       </w:r>
       <w:bookmarkEnd w:id="21"/>
     </w:p>
     <w:p>
       <w:r>
-        <w:t>A página para mensagens deverá conter uma tabela listando as mensagens cadastradas e um botão para cadastrar uma nova mensagem.</w:t>
+        <w:t>A página para lembretes deverá conter uma tabela listando as mensagens cadastradas e um botão para cadastrar um novo lembrete.</w:t>
       </w:r>
     </w:p>
     <w:p/>
@@ -3655,44 +3596,28 @@
       <w:pPr>
         <w:pStyle w:val="Ttulo2"/>
       </w:pPr>
-      <w:bookmarkStart w:id="22" w:name="_Toc209824999"/>
-      <w:r>
-        <w:t>[RN08] Página de lembretes</w:t>
-      </w:r>
-      <w:bookmarkEnd w:id="22"/>
-    </w:p>
-    <w:p>
-      <w:r>
-        <w:t>A página para lembretes deverá conter uma tabela listando as mensagens cadastradas e um botão para cadastrar um novo lembrete.</w:t>
-      </w:r>
-    </w:p>
-    <w:p/>
-    <w:p>
-      <w:pPr>
-        <w:pStyle w:val="Ttulo2"/>
-      </w:pPr>
-      <w:bookmarkStart w:id="23" w:name="_Toc209825000"/>
+      <w:bookmarkStart w:id="22" w:name="_Toc209825000"/>
       <w:r>
         <w:lastRenderedPageBreak/>
         <w:t>[RN09] Menu para navegar nas páginas do sistema</w:t>
       </w:r>
+      <w:bookmarkEnd w:id="22"/>
+    </w:p>
+    <w:p>
+      <w:r>
+        <w:t>Em todas as páginas do sistema (Clientes, Veículos, Mensagens e Lembretes) deverá haver um menu para possibilitar a navegação em outras páginas.</w:t>
+      </w:r>
+    </w:p>
+    <w:p/>
+    <w:p>
+      <w:pPr>
+        <w:pStyle w:val="Ttulo2"/>
+      </w:pPr>
+      <w:bookmarkStart w:id="23" w:name="_Toc209825001"/>
+      <w:r>
+        <w:t>[RN10] Página inicial</w:t>
+      </w:r>
       <w:bookmarkEnd w:id="23"/>
-    </w:p>
-    <w:p>
-      <w:r>
-        <w:t>Em todas as páginas do sistema (Clientes, Veículos, Mensagens e Lembretes) deverá haver um menu para possibilitar a navegação em outras páginas.</w:t>
-      </w:r>
-    </w:p>
-    <w:p/>
-    <w:p>
-      <w:pPr>
-        <w:pStyle w:val="Ttulo2"/>
-      </w:pPr>
-      <w:bookmarkStart w:id="24" w:name="_Toc209825001"/>
-      <w:r>
-        <w:t>[RN10] Página inicial</w:t>
-      </w:r>
-      <w:bookmarkEnd w:id="24"/>
     </w:p>
     <w:p>
       <w:r>
@@ -3702,12 +3627,12 @@
     <w:p/>
     <w:p/>
     <w:sectPr>
-      <w:headerReference w:type="even" r:id="rId12"/>
-      <w:headerReference w:type="default" r:id="rId13"/>
-      <w:footerReference w:type="even" r:id="rId14"/>
-      <w:footerReference w:type="default" r:id="rId15"/>
-      <w:headerReference w:type="first" r:id="rId16"/>
-      <w:footerReference w:type="first" r:id="rId17"/>
+      <w:headerReference w:type="even" r:id="rId8"/>
+      <w:headerReference w:type="default" r:id="rId9"/>
+      <w:footerReference w:type="even" r:id="rId10"/>
+      <w:footerReference w:type="default" r:id="rId11"/>
+      <w:headerReference w:type="first" r:id="rId12"/>
+      <w:footerReference w:type="first" r:id="rId13"/>
       <w:pgSz w:w="11906" w:h="16838"/>
       <w:pgMar w:top="1417" w:right="1701" w:bottom="1417" w:left="1701" w:header="708" w:footer="708" w:gutter="0"/>
       <w:cols w:space="708"/>
@@ -3715,46 +3640,6 @@
     </w:sectPr>
   </w:body>
 </w:document>
-</file>
-
-<file path=word/comments.xml><?xml version="1.0" encoding="utf-8"?>
-<w:comments xmlns:wpc="http://schemas.microsoft.com/office/word/2010/wordprocessingCanvas" xmlns:cx="http://schemas.microsoft.com/office/drawing/2014/chartex" xmlns:cx1="http://schemas.microsoft.com/office/drawing/2015/9/8/chartex" xmlns:cx2="http://schemas.microsoft.com/office/drawing/2015/10/21/chartex" xmlns:cx3="http://schemas.microsoft.com/office/drawing/2016/5/9/chartex" xmlns:cx4="http://schemas.microsoft.com/office/drawing/2016/5/10/chartex" xmlns:cx5="http://schemas.microsoft.com/office/drawing/2016/5/11/chartex" xmlns:cx6="http://schemas.microsoft.com/office/drawing/2016/5/12/chartex" xmlns:cx7="http://schemas.microsoft.com/office/drawing/2016/5/13/chartex" xmlns:cx8="http://schemas.microsoft.com/office/drawing/2016/5/14/chartex" xmlns:mc="http://schemas.openxmlformats.org/markup-compatibility/2006" xmlns:aink="http://schemas.microsoft.com/office/drawing/2016/ink" xmlns:am3d="http://schemas.microsoft.com/office/drawing/2017/model3d" xmlns:o="urn:schemas-microsoft-com:office:office" xmlns:oel="http://schemas.microsoft.com/office/2019/extlst" xmlns:r="http://schemas.openxmlformats.org/officeDocument/2006/relationships" xmlns:m="http://schemas.openxmlformats.org/officeDocument/2006/math" xmlns:v="urn:schemas-microsoft-com:vml" xmlns:wp14="http://schemas.microsoft.com/office/word/2010/wordprocessingDrawing" xmlns:wp="http://schemas.openxmlformats.org/drawingml/2006/wordprocessingDrawing" xmlns:w10="urn:schemas-microsoft-com:office:word" xmlns:w="http://schemas.openxmlformats.org/wordprocessingml/2006/main" xmlns:w14="http://schemas.microsoft.com/office/word/2010/wordml" xmlns:w15="http://schemas.microsoft.com/office/word/2012/wordml" xmlns:w16cex="http://schemas.microsoft.com/office/word/2018/wordml/cex" xmlns:w16cid="http://schemas.microsoft.com/office/word/2016/wordml/cid" xmlns:w16="http://schemas.microsoft.com/office/word/2018/wordml" xmlns:w16du="http://schemas.microsoft.com/office/word/2023/wordml/word16du" xmlns:w16sdtdh="http://schemas.microsoft.com/office/word/2020/wordml/sdtdatahash" xmlns:w16sdtfl="http://schemas.microsoft.com/office/word/2024/wordml/sdtformatlock" xmlns:w16se="http://schemas.microsoft.com/office/word/2015/wordml/symex" xmlns:wpg="http://schemas.microsoft.com/office/word/2010/wordprocessingGroup" xmlns:wpi="http://schemas.microsoft.com/office/word/2010/wordprocessingInk" xmlns:wne="http://schemas.microsoft.com/office/word/2006/wordml" xmlns:wps="http://schemas.microsoft.com/office/word/2010/wordprocessingShape" mc:Ignorable="w14 w15 w16se w16cid w16 w16cex w16sdtdh w16sdtfl w16du wp14">
-  <w:comment w:id="17" w:author="Gabriella Xavier" w:date="2025-09-26T23:19:00Z" w:initials="GX">
-    <w:p>
-      <w:pPr>
-        <w:pStyle w:val="Textodecomentrio"/>
-        <w:jc w:val="left"/>
-      </w:pPr>
-      <w:r>
-        <w:rPr>
-          <w:rStyle w:val="Refdecomentrio"/>
-        </w:rPr>
-        <w:annotationRef/>
-      </w:r>
-      <w:r>
-        <w:t>Tirar dúvida com o Vi a respeito</w:t>
-      </w:r>
-    </w:p>
-  </w:comment>
-</w:comments>
-</file>
-
-<file path=word/commentsExtended.xml><?xml version="1.0" encoding="utf-8"?>
-<w15:commentsEx xmlns:wpc="http://schemas.microsoft.com/office/word/2010/wordprocessingCanvas" xmlns:cx="http://schemas.microsoft.com/office/drawing/2014/chartex" xmlns:cx1="http://schemas.microsoft.com/office/drawing/2015/9/8/chartex" xmlns:cx2="http://schemas.microsoft.com/office/drawing/2015/10/21/chartex" xmlns:cx3="http://schemas.microsoft.com/office/drawing/2016/5/9/chartex" xmlns:cx4="http://schemas.microsoft.com/office/drawing/2016/5/10/chartex" xmlns:cx5="http://schemas.microsoft.com/office/drawing/2016/5/11/chartex" xmlns:cx6="http://schemas.microsoft.com/office/drawing/2016/5/12/chartex" xmlns:cx7="http://schemas.microsoft.com/office/drawing/2016/5/13/chartex" xmlns:cx8="http://schemas.microsoft.com/office/drawing/2016/5/14/chartex" xmlns:mc="http://schemas.openxmlformats.org/markup-compatibility/2006" xmlns:aink="http://schemas.microsoft.com/office/drawing/2016/ink" xmlns:am3d="http://schemas.microsoft.com/office/drawing/2017/model3d" xmlns:o="urn:schemas-microsoft-com:office:office" xmlns:oel="http://schemas.microsoft.com/office/2019/extlst" xmlns:r="http://schemas.openxmlformats.org/officeDocument/2006/relationships" xmlns:m="http://schemas.openxmlformats.org/officeDocument/2006/math" xmlns:v="urn:schemas-microsoft-com:vml" xmlns:wp14="http://schemas.microsoft.com/office/word/2010/wordprocessingDrawing" xmlns:wp="http://schemas.openxmlformats.org/drawingml/2006/wordprocessingDrawing" xmlns:w10="urn:schemas-microsoft-com:office:word" xmlns:w="http://schemas.openxmlformats.org/wordprocessingml/2006/main" xmlns:w14="http://schemas.microsoft.com/office/word/2010/wordml" xmlns:w15="http://schemas.microsoft.com/office/word/2012/wordml" xmlns:w16cex="http://schemas.microsoft.com/office/word/2018/wordml/cex" xmlns:w16cid="http://schemas.microsoft.com/office/word/2016/wordml/cid" xmlns:w16="http://schemas.microsoft.com/office/word/2018/wordml" xmlns:w16du="http://schemas.microsoft.com/office/word/2023/wordml/word16du" xmlns:w16sdtdh="http://schemas.microsoft.com/office/word/2020/wordml/sdtdatahash" xmlns:w16sdtfl="http://schemas.microsoft.com/office/word/2024/wordml/sdtformatlock" xmlns:w16se="http://schemas.microsoft.com/office/word/2015/wordml/symex" xmlns:wpg="http://schemas.microsoft.com/office/word/2010/wordprocessingGroup" xmlns:wpi="http://schemas.microsoft.com/office/word/2010/wordprocessingInk" xmlns:wne="http://schemas.microsoft.com/office/word/2006/wordml" xmlns:wps="http://schemas.microsoft.com/office/word/2010/wordprocessingShape" mc:Ignorable="w14 w15 w16se w16cid w16 w16cex w16sdtdh w16sdtfl w16du wp14">
-  <w15:commentEx w15:paraId="4249C5BF" w15:done="0"/>
-</w15:commentsEx>
-</file>
-
-<file path=word/commentsExtensible.xml><?xml version="1.0" encoding="utf-8"?>
-<w16cex:commentsExtensible xmlns:wpc="http://schemas.microsoft.com/office/word/2010/wordprocessingCanvas" xmlns:cx="http://schemas.microsoft.com/office/drawing/2014/chartex" xmlns:cx1="http://schemas.microsoft.com/office/drawing/2015/9/8/chartex" xmlns:cx2="http://schemas.microsoft.com/office/drawing/2015/10/21/chartex" xmlns:cx3="http://schemas.microsoft.com/office/drawing/2016/5/9/chartex" xmlns:cx4="http://schemas.microsoft.com/office/drawing/2016/5/10/chartex" xmlns:cx5="http://schemas.microsoft.com/office/drawing/2016/5/11/chartex" xmlns:cx6="http://schemas.microsoft.com/office/drawing/2016/5/12/chartex" xmlns:cx7="http://schemas.microsoft.com/office/drawing/2016/5/13/chartex" xmlns:cx8="http://schemas.microsoft.com/office/drawing/2016/5/14/chartex" xmlns:cr="http://schemas.microsoft.com/office/comments/2020/reactions" xmlns:mc="http://schemas.openxmlformats.org/markup-compatibility/2006" xmlns:aink="http://schemas.microsoft.com/office/drawing/2016/ink" xmlns:am3d="http://schemas.microsoft.com/office/drawing/2017/model3d" xmlns:o="urn:schemas-microsoft-com:office:office" xmlns:oel="http://schemas.microsoft.com/office/2019/extlst" xmlns:r="http://schemas.openxmlformats.org/officeDocument/2006/relationships" xmlns:m="http://schemas.openxmlformats.org/officeDocument/2006/math" xmlns:v="urn:schemas-microsoft-com:vml" xmlns:wp14="http://schemas.microsoft.com/office/word/2010/wordprocessingDrawing" xmlns:wp="http://schemas.openxmlformats.org/drawingml/2006/wordprocessingDrawing" xmlns:w10="urn:schemas-microsoft-com:office:word" xmlns:w="http://schemas.openxmlformats.org/wordprocessingml/2006/main" xmlns:w14="http://schemas.microsoft.com/office/word/2010/wordml" xmlns:w15="http://schemas.microsoft.com/office/word/2012/wordml" xmlns:w16cex="http://schemas.microsoft.com/office/word/2018/wordml/cex" xmlns:w16cid="http://schemas.microsoft.com/office/word/2016/wordml/cid" xmlns:w16="http://schemas.microsoft.com/office/word/2018/wordml" xmlns:w16du="http://schemas.microsoft.com/office/word/2023/wordml/word16du" xmlns:w16sdtdh="http://schemas.microsoft.com/office/word/2020/wordml/sdtdatahash" xmlns:w16sdtfl="http://schemas.microsoft.com/office/word/2024/wordml/sdtformatlock" xmlns:w16se="http://schemas.microsoft.com/office/word/2015/wordml/symex" xmlns:wpg="http://schemas.microsoft.com/office/word/2010/wordprocessingGroup" xmlns:wpi="http://schemas.microsoft.com/office/word/2010/wordprocessingInk" xmlns:wne="http://schemas.microsoft.com/office/word/2006/wordml" xmlns:wps="http://schemas.microsoft.com/office/word/2010/wordprocessingShape" mc:Ignorable="w14 w15 w16se w16cid w16 w16cex w16sdtdh w16sdtfl cr w16du wp14">
-  <w16cex:commentExtensible w16cex:durableId="477746DD" w16cex:dateUtc="2025-09-27T02:19:00Z"/>
-</w16cex:commentsExtensible>
-</file>
-
-<file path=word/commentsIds.xml><?xml version="1.0" encoding="utf-8"?>
-<w16cid:commentsIds xmlns:wpc="http://schemas.microsoft.com/office/word/2010/wordprocessingCanvas" xmlns:cx="http://schemas.microsoft.com/office/drawing/2014/chartex" xmlns:cx1="http://schemas.microsoft.com/office/drawing/2015/9/8/chartex" xmlns:cx2="http://schemas.microsoft.com/office/drawing/2015/10/21/chartex" xmlns:cx3="http://schemas.microsoft.com/office/drawing/2016/5/9/chartex" xmlns:cx4="http://schemas.microsoft.com/office/drawing/2016/5/10/chartex" xmlns:cx5="http://schemas.microsoft.com/office/drawing/2016/5/11/chartex" xmlns:cx6="http://schemas.microsoft.com/office/drawing/2016/5/12/chartex" xmlns:cx7="http://schemas.microsoft.com/office/drawing/2016/5/13/chartex" xmlns:cx8="http://schemas.microsoft.com/office/drawing/2016/5/14/chartex" xmlns:mc="http://schemas.openxmlformats.org/markup-compatibility/2006" xmlns:aink="http://schemas.microsoft.com/office/drawing/2016/ink" xmlns:am3d="http://schemas.microsoft.com/office/drawing/2017/model3d" xmlns:o="urn:schemas-microsoft-com:office:office" xmlns:oel="http://schemas.microsoft.com/office/2019/extlst" xmlns:r="http://schemas.openxmlformats.org/officeDocument/2006/relationships" xmlns:m="http://schemas.openxmlformats.org/officeDocument/2006/math" xmlns:v="urn:schemas-microsoft-com:vml" xmlns:wp14="http://schemas.microsoft.com/office/word/2010/wordprocessingDrawing" xmlns:wp="http://schemas.openxmlformats.org/drawingml/2006/wordprocessingDrawing" xmlns:w10="urn:schemas-microsoft-com:office:word" xmlns:w="http://schemas.openxmlformats.org/wordprocessingml/2006/main" xmlns:w14="http://schemas.microsoft.com/office/word/2010/wordml" xmlns:w15="http://schemas.microsoft.com/office/word/2012/wordml" xmlns:w16cex="http://schemas.microsoft.com/office/word/2018/wordml/cex" xmlns:w16cid="http://schemas.microsoft.com/office/word/2016/wordml/cid" xmlns:w16="http://schemas.microsoft.com/office/word/2018/wordml" xmlns:w16du="http://schemas.microsoft.com/office/word/2023/wordml/word16du" xmlns:w16sdtdh="http://schemas.microsoft.com/office/word/2020/wordml/sdtdatahash" xmlns:w16sdtfl="http://schemas.microsoft.com/office/word/2024/wordml/sdtformatlock" xmlns:w16se="http://schemas.microsoft.com/office/word/2015/wordml/symex" xmlns:wpg="http://schemas.microsoft.com/office/word/2010/wordprocessingGroup" xmlns:wpi="http://schemas.microsoft.com/office/word/2010/wordprocessingInk" xmlns:wne="http://schemas.microsoft.com/office/word/2006/wordml" xmlns:wps="http://schemas.microsoft.com/office/word/2010/wordprocessingShape" mc:Ignorable="w14 w15 w16se w16cid w16 w16cex w16sdtdh w16sdtfl w16du wp14">
-  <w16cid:commentId w16cid:paraId="4249C5BF" w16cid:durableId="477746DD"/>
-</w16cid:commentsIds>
 </file>
 
 <file path=word/endnotes.xml><?xml version="1.0" encoding="utf-8"?>
@@ -4389,14 +4274,6 @@
     <w:abstractNumId w:val="0"/>
   </w:num>
 </w:numbering>
-</file>
-
-<file path=word/people.xml><?xml version="1.0" encoding="utf-8"?>
-<w15:people xmlns:wpc="http://schemas.microsoft.com/office/word/2010/wordprocessingCanvas" xmlns:cx="http://schemas.microsoft.com/office/drawing/2014/chartex" xmlns:cx1="http://schemas.microsoft.com/office/drawing/2015/9/8/chartex" xmlns:cx2="http://schemas.microsoft.com/office/drawing/2015/10/21/chartex" xmlns:cx3="http://schemas.microsoft.com/office/drawing/2016/5/9/chartex" xmlns:cx4="http://schemas.microsoft.com/office/drawing/2016/5/10/chartex" xmlns:cx5="http://schemas.microsoft.com/office/drawing/2016/5/11/chartex" xmlns:cx6="http://schemas.microsoft.com/office/drawing/2016/5/12/chartex" xmlns:cx7="http://schemas.microsoft.com/office/drawing/2016/5/13/chartex" xmlns:cx8="http://schemas.microsoft.com/office/drawing/2016/5/14/chartex" xmlns:mc="http://schemas.openxmlformats.org/markup-compatibility/2006" xmlns:aink="http://schemas.microsoft.com/office/drawing/2016/ink" xmlns:am3d="http://schemas.microsoft.com/office/drawing/2017/model3d" xmlns:o="urn:schemas-microsoft-com:office:office" xmlns:oel="http://schemas.microsoft.com/office/2019/extlst" xmlns:r="http://schemas.openxmlformats.org/officeDocument/2006/relationships" xmlns:m="http://schemas.openxmlformats.org/officeDocument/2006/math" xmlns:v="urn:schemas-microsoft-com:vml" xmlns:wp14="http://schemas.microsoft.com/office/word/2010/wordprocessingDrawing" xmlns:wp="http://schemas.openxmlformats.org/drawingml/2006/wordprocessingDrawing" xmlns:w10="urn:schemas-microsoft-com:office:word" xmlns:w="http://schemas.openxmlformats.org/wordprocessingml/2006/main" xmlns:w14="http://schemas.microsoft.com/office/word/2010/wordml" xmlns:w15="http://schemas.microsoft.com/office/word/2012/wordml" xmlns:w16cex="http://schemas.microsoft.com/office/word/2018/wordml/cex" xmlns:w16cid="http://schemas.microsoft.com/office/word/2016/wordml/cid" xmlns:w16="http://schemas.microsoft.com/office/word/2018/wordml" xmlns:w16du="http://schemas.microsoft.com/office/word/2023/wordml/word16du" xmlns:w16sdtdh="http://schemas.microsoft.com/office/word/2020/wordml/sdtdatahash" xmlns:w16sdtfl="http://schemas.microsoft.com/office/word/2024/wordml/sdtformatlock" xmlns:w16se="http://schemas.microsoft.com/office/word/2015/wordml/symex" xmlns:wpg="http://schemas.microsoft.com/office/word/2010/wordprocessingGroup" xmlns:wpi="http://schemas.microsoft.com/office/word/2010/wordprocessingInk" xmlns:wne="http://schemas.microsoft.com/office/word/2006/wordml" xmlns:wps="http://schemas.microsoft.com/office/word/2010/wordprocessingShape" mc:Ignorable="w14 w15 w16se w16cid w16 w16cex w16sdtdh w16sdtfl w16du wp14">
-  <w15:person w15:author="Gabriella Xavier">
-    <w15:presenceInfo w15:providerId="None" w15:userId="Gabriella Xavier"/>
-  </w15:person>
-</w15:people>
 </file>
 
 <file path=word/styles.xml><?xml version="1.0" encoding="utf-8"?>

</xml_diff>